<commit_message>
financial analysis done in document
</commit_message>
<xml_diff>
--- a/docs/GP Template for the final report-update.docx
+++ b/docs/GP Template for the final report-update.docx
@@ -26,7 +26,7 @@
                     </pic:cNvPicPr>
                   </pic:nvPicPr>
                   <pic:blipFill rotWithShape="1">
-                    <a:blip r:embed="rId7">
+                    <a:blip r:embed="rId8">
                       <a:extLst>
                         <a:ext uri="{28A0092B-C50C-407E-A947-70E740481C1C}">
                           <a14:useLocalDpi xmlns:a14="http://schemas.microsoft.com/office/drawing/2010/main" val="0"/>
@@ -143,7 +143,7 @@
                     </pic:cNvPicPr>
                   </pic:nvPicPr>
                   <pic:blipFill>
-                    <a:blip r:embed="rId8" cstate="print">
+                    <a:blip r:embed="rId9" cstate="print">
                       <a:extLst>
                         <a:ext uri="{28A0092B-C50C-407E-A947-70E740481C1C}">
                           <a14:useLocalDpi xmlns:a14="http://schemas.microsoft.com/office/drawing/2010/main" val="0"/>
@@ -1567,17 +1567,6 @@
     <w:p/>
     <w:p/>
     <w:p/>
-    <w:p/>
-    <w:p/>
-    <w:p/>
-    <w:p/>
-    <w:p/>
-    <w:p>
-      <w:pPr>
-        <w:spacing w:line="240" w:lineRule="auto"/>
-      </w:pPr>
-    </w:p>
-    <w:p/>
     <w:p>
       <w:pPr>
         <w:jc w:val="right"/>
@@ -1595,6 +1584,7 @@
           <w:szCs w:val="48"/>
           <w:rtl/>
         </w:rPr>
+        <w:lastRenderedPageBreak/>
         <w:t>الملخص</w:t>
       </w:r>
     </w:p>
@@ -7471,7 +7461,7 @@
                 <w:color w:val="0D0D0D" w:themeColor="text1" w:themeTint="F2"/>
               </w:rPr>
             </w:pPr>
-            <w:hyperlink r:id="rId9" w:history="1">
+            <w:hyperlink r:id="rId10" w:history="1">
               <w:r>
                 <w:rPr>
                   <w:rStyle w:val="Hyperlink"/>
@@ -7729,7 +7719,7 @@
                 <w:color w:val="0D0D0D" w:themeColor="text1" w:themeTint="F2"/>
               </w:rPr>
             </w:pPr>
-            <w:hyperlink r:id="rId10" w:history="1">
+            <w:hyperlink r:id="rId11" w:history="1">
               <w:r>
                 <w:rPr>
                   <w:rStyle w:val="Hyperlink"/>
@@ -7947,7 +7937,7 @@
                 <w:color w:val="FF0000"/>
               </w:rPr>
             </w:pPr>
-            <w:hyperlink r:id="rId11" w:history="1">
+            <w:hyperlink r:id="rId12" w:history="1">
               <w:r>
                 <w:rPr>
                   <w:rStyle w:val="Hyperlink"/>
@@ -8388,8 +8378,8 @@
     <w:p>
       <w:pPr>
         <w:sectPr>
-          <w:headerReference w:type="default" r:id="rId12"/>
-          <w:footerReference w:type="default" r:id="rId13"/>
+          <w:headerReference w:type="default" r:id="rId13"/>
+          <w:footerReference w:type="default" r:id="rId14"/>
           <w:pgSz w:w="11907" w:h="16840" w:code="9"/>
           <w:pgMar w:top="1440" w:right="1080" w:bottom="1440" w:left="1080" w:header="737" w:footer="624" w:gutter="0"/>
           <w:pgBorders w:offsetFrom="page">
@@ -10219,7 +10209,7 @@
           <w:sz w:val="24"/>
           <w:szCs w:val="24"/>
         </w:rPr>
-        <w:t>provides</w:t>
+        <w:t>provide</w:t>
       </w:r>
       <w:r>
         <w:rPr>
@@ -10778,18 +10768,16 @@
           <w:sz w:val="24"/>
           <w:szCs w:val="24"/>
         </w:rPr>
-        <w:t xml:space="preserve"> in the match minute </w:t>
-      </w:r>
-      <w:proofErr w:type="spellStart"/>
+        <w:t xml:space="preserve"> in the match minute b</w:t>
+      </w:r>
       <w:r>
         <w:rPr>
           <w:color w:val="000000" w:themeColor="text1"/>
           <w:sz w:val="24"/>
           <w:szCs w:val="24"/>
         </w:rPr>
-        <w:t>bu</w:t>
-      </w:r>
-      <w:proofErr w:type="spellEnd"/>
+        <w:t>y</w:t>
+      </w:r>
       <w:r>
         <w:rPr>
           <w:color w:val="000000" w:themeColor="text1"/>
@@ -11016,25 +11004,57 @@
           <w:sz w:val="24"/>
           <w:szCs w:val="24"/>
         </w:rPr>
-        <w:t xml:space="preserve">All of the </w:t>
-      </w:r>
-      <w:proofErr w:type="spellStart"/>
+        <w:t>All of the servi</w:t>
+      </w:r>
       <w:r>
         <w:rPr>
           <w:color w:val="000000" w:themeColor="text1"/>
           <w:sz w:val="24"/>
           <w:szCs w:val="24"/>
         </w:rPr>
-        <w:t>servides</w:t>
-      </w:r>
-      <w:proofErr w:type="spellEnd"/>
+        <w:t>c</w:t>
+      </w:r>
       <w:r>
         <w:rPr>
           <w:color w:val="000000" w:themeColor="text1"/>
           <w:sz w:val="24"/>
           <w:szCs w:val="24"/>
         </w:rPr>
-        <w:t xml:space="preserve"> provided to the audience are done manually, which consumes money and time.</w:t>
+        <w:t>es provided to the audience are done manually, which consumes</w:t>
+      </w:r>
+      <w:r>
+        <w:rPr>
+          <w:color w:val="000000" w:themeColor="text1"/>
+          <w:sz w:val="24"/>
+          <w:szCs w:val="24"/>
+        </w:rPr>
+        <w:t xml:space="preserve"> a lot </w:t>
+      </w:r>
+      <w:proofErr w:type="gramStart"/>
+      <w:r>
+        <w:rPr>
+          <w:color w:val="000000" w:themeColor="text1"/>
+          <w:sz w:val="24"/>
+          <w:szCs w:val="24"/>
+        </w:rPr>
+        <w:t xml:space="preserve">of </w:t>
+      </w:r>
+      <w:r>
+        <w:rPr>
+          <w:color w:val="000000" w:themeColor="text1"/>
+          <w:sz w:val="24"/>
+          <w:szCs w:val="24"/>
+        </w:rPr>
+        <w:t xml:space="preserve"> money</w:t>
+      </w:r>
+      <w:proofErr w:type="gramEnd"/>
+      <w:r>
+        <w:rPr>
+          <w:color w:val="000000" w:themeColor="text1"/>
+          <w:sz w:val="24"/>
+          <w:szCs w:val="24"/>
+        </w:rPr>
+        <w:t xml:space="preserve"> and time.</w:t>
       </w:r>
     </w:p>
     <w:p>
@@ -11164,7 +11184,23 @@
           <w:sz w:val="24"/>
           <w:szCs w:val="24"/>
         </w:rPr>
-        <w:t xml:space="preserve"> channels that are interested in soccer provide a neat and clean summary after each match containing all the highlights and goals in the match.</w:t>
+        <w:t xml:space="preserve"> channels that are </w:t>
+      </w:r>
+      <w:r>
+        <w:rPr>
+          <w:color w:val="000000" w:themeColor="text1"/>
+          <w:sz w:val="24"/>
+          <w:szCs w:val="24"/>
+        </w:rPr>
+        <w:t>specialized</w:t>
+      </w:r>
+      <w:r>
+        <w:rPr>
+          <w:color w:val="000000" w:themeColor="text1"/>
+          <w:sz w:val="24"/>
+          <w:szCs w:val="24"/>
+        </w:rPr>
+        <w:t xml:space="preserve"> in soccer provide a neat and clean summary after each match containing all the highlights and goals in the match.</w:t>
       </w:r>
     </w:p>
     <w:p>
@@ -11492,16 +11528,20 @@
       <w:pPr>
         <w:jc w:val="both"/>
         <w:rPr>
+          <w:b/>
+          <w:bCs/>
           <w:color w:val="000000" w:themeColor="text1"/>
-          <w:sz w:val="24"/>
-          <w:szCs w:val="24"/>
-        </w:rPr>
-      </w:pPr>
-      <w:r>
-        <w:rPr>
+          <w:sz w:val="36"/>
+          <w:szCs w:val="36"/>
+        </w:rPr>
+      </w:pPr>
+      <w:r>
+        <w:rPr>
+          <w:b/>
+          <w:bCs/>
           <w:color w:val="000000" w:themeColor="text1"/>
-          <w:sz w:val="24"/>
-          <w:szCs w:val="24"/>
+          <w:sz w:val="36"/>
+          <w:szCs w:val="36"/>
         </w:rPr>
         <w:t>Business Case:</w:t>
       </w:r>
@@ -11526,7 +11566,7 @@
           <w:sz w:val="24"/>
           <w:szCs w:val="24"/>
         </w:rPr>
-        <w:t>The proposed service will be provided to the audience as a website serving the summarized video of each match</w:t>
+        <w:t>The proposed service will be provided to the audience as a website serving the summarized video of match</w:t>
       </w:r>
       <w:r>
         <w:rPr>
@@ -11534,7 +11574,31 @@
           <w:sz w:val="24"/>
           <w:szCs w:val="24"/>
         </w:rPr>
-        <w:t>, user can search of any match he/she wants and watch its summary</w:t>
+        <w:t>es</w:t>
+      </w:r>
+      <w:r>
+        <w:rPr>
+          <w:color w:val="000000" w:themeColor="text1"/>
+          <w:sz w:val="24"/>
+          <w:szCs w:val="24"/>
+        </w:rPr>
+        <w:t xml:space="preserve">, user can search </w:t>
+      </w:r>
+      <w:r>
+        <w:rPr>
+          <w:color w:val="000000" w:themeColor="text1"/>
+          <w:sz w:val="24"/>
+          <w:szCs w:val="24"/>
+        </w:rPr>
+        <w:t>for</w:t>
+      </w:r>
+      <w:r>
+        <w:rPr>
+          <w:color w:val="000000" w:themeColor="text1"/>
+          <w:sz w:val="24"/>
+          <w:szCs w:val="24"/>
+        </w:rPr>
+        <w:t xml:space="preserve"> any match he/she wants and watch its summary</w:t>
       </w:r>
       <w:r>
         <w:rPr>
@@ -11674,23 +11738,7 @@
           <w:sz w:val="24"/>
           <w:szCs w:val="24"/>
         </w:rPr>
-        <w:t xml:space="preserve">The main source of revenue will be based on online </w:t>
-      </w:r>
-      <w:r>
-        <w:rPr>
-          <w:color w:val="000000" w:themeColor="text1"/>
-          <w:sz w:val="24"/>
-          <w:szCs w:val="24"/>
-        </w:rPr>
-        <w:t>advertisement</w:t>
-      </w:r>
-      <w:r>
-        <w:rPr>
-          <w:color w:val="000000" w:themeColor="text1"/>
-          <w:sz w:val="24"/>
-          <w:szCs w:val="24"/>
-        </w:rPr>
-        <w:t xml:space="preserve"> that </w:t>
+        <w:t xml:space="preserve">The main source of revenue will be based on online advertisement that </w:t>
       </w:r>
       <w:r>
         <w:rPr>
@@ -11800,16 +11848,15 @@
           <w:sz w:val="24"/>
           <w:szCs w:val="24"/>
         </w:rPr>
-        <w:t xml:space="preserve">, the more the website </w:t>
-      </w:r>
-      <w:proofErr w:type="spellStart"/>
+        <w:t>, the more the website visitors</w:t>
+      </w:r>
       <w:r>
         <w:rPr>
           <w:color w:val="000000" w:themeColor="text1"/>
           <w:sz w:val="24"/>
           <w:szCs w:val="24"/>
         </w:rPr>
-        <w:t>visitors</w:t>
+        <w:t xml:space="preserve"> </w:t>
       </w:r>
       <w:r>
         <w:rPr>
@@ -11817,16 +11864,15 @@
           <w:sz w:val="24"/>
           <w:szCs w:val="24"/>
         </w:rPr>
-        <w:t>the</w:t>
-      </w:r>
-      <w:proofErr w:type="spellEnd"/>
+        <w:t xml:space="preserve">the </w:t>
+      </w:r>
       <w:r>
         <w:rPr>
           <w:color w:val="000000" w:themeColor="text1"/>
           <w:sz w:val="24"/>
           <w:szCs w:val="24"/>
         </w:rPr>
-        <w:t xml:space="preserve"> </w:t>
+        <w:t xml:space="preserve">more </w:t>
       </w:r>
       <w:r>
         <w:rPr>
@@ -11834,7 +11880,7 @@
           <w:sz w:val="24"/>
           <w:szCs w:val="24"/>
         </w:rPr>
-        <w:t xml:space="preserve">more </w:t>
+        <w:t xml:space="preserve">the </w:t>
       </w:r>
       <w:r>
         <w:rPr>
@@ -11842,7 +11888,7 @@
           <w:sz w:val="24"/>
           <w:szCs w:val="24"/>
         </w:rPr>
-        <w:t xml:space="preserve">the </w:t>
+        <w:t xml:space="preserve">advertisements </w:t>
       </w:r>
       <w:r>
         <w:rPr>
@@ -11850,7 +11896,7 @@
           <w:sz w:val="24"/>
           <w:szCs w:val="24"/>
         </w:rPr>
-        <w:t xml:space="preserve">advertisements </w:t>
+        <w:t>in</w:t>
       </w:r>
       <w:r>
         <w:rPr>
@@ -11858,7 +11904,7 @@
           <w:sz w:val="24"/>
           <w:szCs w:val="24"/>
         </w:rPr>
-        <w:t>in</w:t>
+        <w:t xml:space="preserve"> the website</w:t>
       </w:r>
       <w:r>
         <w:rPr>
@@ -11866,7 +11912,7 @@
           <w:sz w:val="24"/>
           <w:szCs w:val="24"/>
         </w:rPr>
-        <w:t xml:space="preserve"> the website</w:t>
+        <w:t>,</w:t>
       </w:r>
       <w:r>
         <w:rPr>
@@ -11874,7 +11920,7 @@
           <w:sz w:val="24"/>
           <w:szCs w:val="24"/>
         </w:rPr>
-        <w:t>,</w:t>
+        <w:t xml:space="preserve"> and </w:t>
       </w:r>
       <w:r>
         <w:rPr>
@@ -11882,7 +11928,7 @@
           <w:sz w:val="24"/>
           <w:szCs w:val="24"/>
         </w:rPr>
-        <w:t xml:space="preserve"> and </w:t>
+        <w:t xml:space="preserve">this means </w:t>
       </w:r>
       <w:r>
         <w:rPr>
@@ -11890,7 +11936,7 @@
           <w:sz w:val="24"/>
           <w:szCs w:val="24"/>
         </w:rPr>
-        <w:t xml:space="preserve">this means </w:t>
+        <w:t>more money</w:t>
       </w:r>
       <w:r>
         <w:rPr>
@@ -11898,76 +11944,8 @@
           <w:sz w:val="24"/>
           <w:szCs w:val="24"/>
         </w:rPr>
-        <w:t>more money.</w:t>
-      </w:r>
-    </w:p>
-    <w:p>
-      <w:pPr>
-        <w:pStyle w:val="ListParagraph"/>
-        <w:rPr>
-          <w:color w:val="000000" w:themeColor="text1"/>
-          <w:sz w:val="24"/>
-          <w:szCs w:val="24"/>
-        </w:rPr>
-      </w:pPr>
-    </w:p>
-    <w:p>
-      <w:pPr>
-        <w:jc w:val="both"/>
-        <w:rPr>
-          <w:color w:val="000000" w:themeColor="text1"/>
-          <w:sz w:val="24"/>
-          <w:szCs w:val="24"/>
-        </w:rPr>
-      </w:pPr>
-    </w:p>
-    <w:p>
-      <w:pPr>
-        <w:jc w:val="both"/>
-        <w:rPr>
-          <w:color w:val="000000" w:themeColor="text1"/>
-          <w:sz w:val="24"/>
-          <w:szCs w:val="24"/>
-        </w:rPr>
-      </w:pPr>
-      <w:r>
-        <w:rPr>
-          <w:color w:val="000000" w:themeColor="text1"/>
-          <w:sz w:val="24"/>
-          <w:szCs w:val="24"/>
-        </w:rPr>
-        <w:t xml:space="preserve">The main </w:t>
-      </w:r>
-    </w:p>
-    <w:p>
-      <w:pPr>
-        <w:jc w:val="both"/>
-        <w:rPr>
-          <w:color w:val="000000" w:themeColor="text1"/>
-          <w:sz w:val="24"/>
-          <w:szCs w:val="24"/>
-        </w:rPr>
-      </w:pPr>
-    </w:p>
-    <w:p>
-      <w:pPr>
-        <w:jc w:val="both"/>
-        <w:rPr>
-          <w:color w:val="000000" w:themeColor="text1"/>
-          <w:sz w:val="24"/>
-          <w:szCs w:val="24"/>
-        </w:rPr>
-      </w:pPr>
-    </w:p>
-    <w:p>
-      <w:pPr>
-        <w:jc w:val="both"/>
-        <w:rPr>
-          <w:color w:val="000000" w:themeColor="text1"/>
-          <w:sz w:val="24"/>
-          <w:szCs w:val="24"/>
-        </w:rPr>
-      </w:pPr>
+        <w:t>.</w:t>
+      </w:r>
     </w:p>
     <w:p>
       <w:pPr>
@@ -12073,66 +12051,1189 @@
       <w:pPr>
         <w:jc w:val="both"/>
         <w:rPr>
-          <w:color w:val="FF0000"/>
-          <w:sz w:val="24"/>
-          <w:szCs w:val="24"/>
-        </w:rPr>
-      </w:pPr>
+          <w:b/>
+          <w:bCs/>
+          <w:color w:val="auto"/>
+          <w:sz w:val="36"/>
+          <w:szCs w:val="36"/>
+        </w:rPr>
+      </w:pPr>
+      <w:r>
+        <w:rPr>
+          <w:b/>
+          <w:bCs/>
+          <w:color w:val="auto"/>
+          <w:sz w:val="36"/>
+          <w:szCs w:val="36"/>
+        </w:rPr>
+        <w:t>Financial Analysis:</w:t>
+      </w:r>
     </w:p>
     <w:p>
       <w:pPr>
         <w:jc w:val="both"/>
         <w:rPr>
-          <w:color w:val="FF0000"/>
-          <w:sz w:val="24"/>
-          <w:szCs w:val="24"/>
-        </w:rPr>
-      </w:pPr>
-    </w:p>
-    <w:p>
-      <w:pPr>
+          <w:color w:val="auto"/>
+          <w:sz w:val="24"/>
+          <w:szCs w:val="24"/>
+        </w:rPr>
+      </w:pPr>
+    </w:p>
+    <w:p>
+      <w:pPr>
+        <w:pStyle w:val="ListParagraph"/>
+        <w:numPr>
+          <w:ilvl w:val="0"/>
+          <w:numId w:val="23"/>
+        </w:numPr>
         <w:jc w:val="both"/>
         <w:rPr>
-          <w:color w:val="FF0000"/>
-          <w:sz w:val="24"/>
-          <w:szCs w:val="24"/>
-        </w:rPr>
-      </w:pPr>
-    </w:p>
-    <w:p>
-      <w:pPr>
+          <w:b/>
+          <w:bCs/>
+          <w:color w:val="auto"/>
+          <w:sz w:val="24"/>
+          <w:szCs w:val="24"/>
+        </w:rPr>
+      </w:pPr>
+      <w:r>
+        <w:rPr>
+          <w:b/>
+          <w:bCs/>
+          <w:color w:val="auto"/>
+          <w:sz w:val="24"/>
+          <w:szCs w:val="24"/>
+        </w:rPr>
+        <w:t>Capex</w:t>
+      </w:r>
+      <w:r>
+        <w:rPr>
+          <w:b/>
+          <w:bCs/>
+          <w:color w:val="auto"/>
+          <w:sz w:val="24"/>
+          <w:szCs w:val="24"/>
+        </w:rPr>
+        <w:t xml:space="preserve"> </w:t>
+      </w:r>
+      <w:r>
+        <w:rPr>
+          <w:color w:val="auto"/>
+          <w:sz w:val="24"/>
+          <w:szCs w:val="24"/>
+        </w:rPr>
+        <w:t>(Capital Expenditure)</w:t>
+      </w:r>
+      <w:r>
+        <w:rPr>
+          <w:color w:val="auto"/>
+          <w:sz w:val="24"/>
+          <w:szCs w:val="24"/>
+        </w:rPr>
+        <w:t>:</w:t>
+      </w:r>
+    </w:p>
+    <w:p>
+      <w:pPr>
+        <w:pStyle w:val="ListParagraph"/>
+        <w:numPr>
+          <w:ilvl w:val="0"/>
+          <w:numId w:val="29"/>
+        </w:numPr>
+        <w:ind w:left="1440"/>
         <w:jc w:val="both"/>
         <w:rPr>
-          <w:color w:val="FF0000"/>
-          <w:sz w:val="24"/>
-          <w:szCs w:val="24"/>
-        </w:rPr>
-      </w:pPr>
-    </w:p>
-    <w:p>
-      <w:pPr>
+          <w:color w:val="auto"/>
+          <w:sz w:val="24"/>
+          <w:szCs w:val="24"/>
+        </w:rPr>
+      </w:pPr>
+      <w:r>
+        <w:rPr>
+          <w:color w:val="auto"/>
+          <w:sz w:val="24"/>
+          <w:szCs w:val="24"/>
+        </w:rPr>
+        <w:t>Starting by 4 developers in the company, 4 laptops</w:t>
+      </w:r>
+      <w:r>
+        <w:rPr>
+          <w:color w:val="auto"/>
+          <w:sz w:val="24"/>
+          <w:szCs w:val="24"/>
+        </w:rPr>
+        <w:t xml:space="preserve"> = 15,000</w:t>
+      </w:r>
+      <w:r>
+        <w:rPr>
+          <w:color w:val="auto"/>
+          <w:sz w:val="24"/>
+          <w:szCs w:val="24"/>
+        </w:rPr>
+        <w:t xml:space="preserve"> EGP</w:t>
+      </w:r>
+      <w:r>
+        <w:rPr>
+          <w:color w:val="auto"/>
+          <w:sz w:val="24"/>
+          <w:szCs w:val="24"/>
+        </w:rPr>
+        <w:t>/</w:t>
+      </w:r>
+      <w:r>
+        <w:rPr>
+          <w:color w:val="auto"/>
+          <w:sz w:val="24"/>
+          <w:szCs w:val="24"/>
+        </w:rPr>
+        <w:t>item</w:t>
+      </w:r>
+      <w:r>
+        <w:rPr>
+          <w:color w:val="auto"/>
+          <w:sz w:val="24"/>
+          <w:szCs w:val="24"/>
+        </w:rPr>
+        <w:t>,</w:t>
+      </w:r>
+    </w:p>
+    <w:p>
+      <w:pPr>
+        <w:pStyle w:val="ListParagraph"/>
+        <w:ind w:left="1440"/>
         <w:jc w:val="both"/>
         <w:rPr>
-          <w:color w:val="FF0000"/>
-          <w:sz w:val="24"/>
-          <w:szCs w:val="24"/>
-        </w:rPr>
-      </w:pPr>
-    </w:p>
-    <w:p>
-      <w:pPr>
+          <w:color w:val="auto"/>
+          <w:sz w:val="24"/>
+          <w:szCs w:val="24"/>
+        </w:rPr>
+      </w:pPr>
+      <w:r>
+        <w:rPr>
+          <w:color w:val="auto"/>
+          <w:sz w:val="24"/>
+          <w:szCs w:val="24"/>
+        </w:rPr>
+        <w:t>4 d</w:t>
+      </w:r>
+      <w:r>
+        <w:rPr>
+          <w:color w:val="auto"/>
+          <w:sz w:val="24"/>
+          <w:szCs w:val="24"/>
+        </w:rPr>
+        <w:t>e</w:t>
+      </w:r>
+      <w:r>
+        <w:rPr>
+          <w:color w:val="auto"/>
+          <w:sz w:val="24"/>
+          <w:szCs w:val="24"/>
+        </w:rPr>
+        <w:t>sks</w:t>
+      </w:r>
+      <w:r>
+        <w:rPr>
+          <w:color w:val="auto"/>
+          <w:sz w:val="24"/>
+          <w:szCs w:val="24"/>
+        </w:rPr>
+        <w:t xml:space="preserve"> = 2,500 EGP/</w:t>
+      </w:r>
+      <w:r>
+        <w:rPr>
+          <w:color w:val="auto"/>
+          <w:sz w:val="24"/>
+          <w:szCs w:val="24"/>
+        </w:rPr>
+        <w:t>item</w:t>
+      </w:r>
+      <w:r>
+        <w:rPr>
+          <w:color w:val="auto"/>
+          <w:sz w:val="24"/>
+          <w:szCs w:val="24"/>
+        </w:rPr>
+        <w:t xml:space="preserve"> and 4 </w:t>
+      </w:r>
+      <w:proofErr w:type="gramStart"/>
+      <w:r>
+        <w:rPr>
+          <w:color w:val="auto"/>
+          <w:sz w:val="24"/>
+          <w:szCs w:val="24"/>
+        </w:rPr>
+        <w:t>chairs</w:t>
+      </w:r>
+      <w:r>
+        <w:rPr>
+          <w:color w:val="auto"/>
+          <w:sz w:val="24"/>
+          <w:szCs w:val="24"/>
+        </w:rPr>
+        <w:t xml:space="preserve"> </w:t>
+      </w:r>
+      <w:r>
+        <w:rPr>
+          <w:color w:val="auto"/>
+          <w:sz w:val="24"/>
+          <w:szCs w:val="24"/>
+        </w:rPr>
+        <w:t xml:space="preserve"> =</w:t>
+      </w:r>
+      <w:proofErr w:type="gramEnd"/>
+      <w:r>
+        <w:rPr>
+          <w:color w:val="auto"/>
+          <w:sz w:val="24"/>
+          <w:szCs w:val="24"/>
+        </w:rPr>
+        <w:t xml:space="preserve"> 1,500 EGP/</w:t>
+      </w:r>
+      <w:r>
+        <w:rPr>
+          <w:color w:val="auto"/>
+          <w:sz w:val="24"/>
+          <w:szCs w:val="24"/>
+        </w:rPr>
+        <w:t>item</w:t>
+      </w:r>
+      <w:r>
+        <w:rPr>
+          <w:color w:val="auto"/>
+          <w:sz w:val="24"/>
+          <w:szCs w:val="24"/>
+        </w:rPr>
+        <w:t xml:space="preserve"> </w:t>
+      </w:r>
+      <w:r>
+        <w:rPr>
+          <w:color w:val="auto"/>
+          <w:sz w:val="24"/>
+          <w:szCs w:val="24"/>
+        </w:rPr>
+        <w:t>are needed</w:t>
+      </w:r>
+      <w:r>
+        <w:rPr>
+          <w:color w:val="auto"/>
+          <w:sz w:val="24"/>
+          <w:szCs w:val="24"/>
+        </w:rPr>
+        <w:t>.</w:t>
+      </w:r>
+    </w:p>
+    <w:p>
+      <w:pPr>
+        <w:pStyle w:val="ListParagraph"/>
+        <w:numPr>
+          <w:ilvl w:val="0"/>
+          <w:numId w:val="29"/>
+        </w:numPr>
+        <w:ind w:left="1440"/>
         <w:jc w:val="both"/>
         <w:rPr>
-          <w:color w:val="FF0000"/>
-          <w:sz w:val="24"/>
-          <w:szCs w:val="24"/>
-        </w:rPr>
-      </w:pPr>
-    </w:p>
-    <w:p>
-      <w:pPr>
+          <w:color w:val="auto"/>
+          <w:sz w:val="24"/>
+          <w:szCs w:val="24"/>
+        </w:rPr>
+      </w:pPr>
+      <w:r>
+        <w:rPr>
+          <w:color w:val="auto"/>
+          <w:sz w:val="24"/>
+          <w:szCs w:val="24"/>
+        </w:rPr>
+        <w:t xml:space="preserve">One air conditioner in the development room </w:t>
+      </w:r>
+      <w:r>
+        <w:rPr>
+          <w:color w:val="auto"/>
+          <w:sz w:val="24"/>
+          <w:szCs w:val="24"/>
+        </w:rPr>
+        <w:t>and another in the meeting room</w:t>
+      </w:r>
+    </w:p>
+    <w:p>
+      <w:pPr>
+        <w:pStyle w:val="ListParagraph"/>
+        <w:ind w:left="1440"/>
         <w:jc w:val="both"/>
         <w:rPr>
+          <w:color w:val="auto"/>
+          <w:sz w:val="24"/>
+          <w:szCs w:val="24"/>
+          <w:lang w:bidi="ar-EG"/>
+        </w:rPr>
+      </w:pPr>
+      <w:proofErr w:type="gramStart"/>
+      <w:r>
+        <w:rPr>
+          <w:color w:val="auto"/>
+          <w:sz w:val="24"/>
+          <w:szCs w:val="24"/>
+        </w:rPr>
+        <w:t>=</w:t>
+      </w:r>
+      <w:r>
+        <w:rPr>
+          <w:rFonts w:hint="cs"/>
+          <w:color w:val="auto"/>
+          <w:sz w:val="24"/>
+          <w:szCs w:val="24"/>
+          <w:rtl/>
+          <w:lang w:bidi="ar-EG"/>
+        </w:rPr>
+        <w:t xml:space="preserve"> </w:t>
+      </w:r>
+      <w:r>
+        <w:rPr>
+          <w:color w:val="auto"/>
+          <w:sz w:val="24"/>
+          <w:szCs w:val="24"/>
+          <w:lang w:bidi="ar-EG"/>
+        </w:rPr>
+        <w:t xml:space="preserve"> 10,000</w:t>
+      </w:r>
+      <w:proofErr w:type="gramEnd"/>
+      <w:r>
+        <w:rPr>
+          <w:color w:val="auto"/>
+          <w:sz w:val="24"/>
+          <w:szCs w:val="24"/>
+          <w:lang w:bidi="ar-EG"/>
+        </w:rPr>
+        <w:t xml:space="preserve"> EGP/</w:t>
+      </w:r>
+      <w:r>
+        <w:rPr>
+          <w:color w:val="auto"/>
+          <w:sz w:val="24"/>
+          <w:szCs w:val="24"/>
+          <w:lang w:bidi="ar-EG"/>
+        </w:rPr>
+        <w:t>item</w:t>
+      </w:r>
+    </w:p>
+    <w:p>
+      <w:pPr>
+        <w:jc w:val="both"/>
+        <w:rPr>
+          <w:color w:val="auto"/>
+          <w:sz w:val="24"/>
+          <w:szCs w:val="24"/>
+          <w:lang w:bidi="ar-EG"/>
+        </w:rPr>
+      </w:pPr>
+    </w:p>
+    <w:p>
+      <w:pPr>
+        <w:jc w:val="both"/>
+        <w:rPr>
+          <w:color w:val="auto"/>
+          <w:sz w:val="24"/>
+          <w:szCs w:val="24"/>
+        </w:rPr>
+      </w:pPr>
+    </w:p>
+    <w:p>
+      <w:pPr>
+        <w:pStyle w:val="ListParagraph"/>
+        <w:numPr>
+          <w:ilvl w:val="0"/>
+          <w:numId w:val="23"/>
+        </w:numPr>
+        <w:jc w:val="both"/>
+        <w:rPr>
+          <w:b/>
+          <w:bCs/>
+          <w:color w:val="auto"/>
+          <w:sz w:val="24"/>
+          <w:szCs w:val="24"/>
+        </w:rPr>
+      </w:pPr>
+      <w:proofErr w:type="spellStart"/>
+      <w:r>
+        <w:rPr>
+          <w:b/>
+          <w:bCs/>
+          <w:color w:val="auto"/>
+          <w:sz w:val="24"/>
+          <w:szCs w:val="24"/>
+        </w:rPr>
+        <w:t>Opex</w:t>
+      </w:r>
+      <w:proofErr w:type="spellEnd"/>
+      <w:r>
+        <w:rPr>
+          <w:b/>
+          <w:bCs/>
+          <w:color w:val="auto"/>
+          <w:sz w:val="24"/>
+          <w:szCs w:val="24"/>
+        </w:rPr>
+        <w:t xml:space="preserve"> </w:t>
+      </w:r>
+      <w:r>
+        <w:rPr>
+          <w:color w:val="auto"/>
+          <w:sz w:val="24"/>
+          <w:szCs w:val="24"/>
+        </w:rPr>
+        <w:t>(Operational Expenses)</w:t>
+      </w:r>
+      <w:r>
+        <w:rPr>
+          <w:color w:val="auto"/>
+          <w:sz w:val="24"/>
+          <w:szCs w:val="24"/>
+        </w:rPr>
+        <w:t>:</w:t>
+      </w:r>
+    </w:p>
+    <w:p>
+      <w:pPr>
+        <w:pStyle w:val="ListParagraph"/>
+        <w:numPr>
+          <w:ilvl w:val="1"/>
+          <w:numId w:val="23"/>
+        </w:numPr>
+        <w:jc w:val="both"/>
+        <w:rPr>
+          <w:color w:val="auto"/>
+          <w:sz w:val="24"/>
+          <w:szCs w:val="24"/>
+        </w:rPr>
+      </w:pPr>
+      <w:r>
+        <w:rPr>
+          <w:color w:val="auto"/>
+          <w:sz w:val="24"/>
+          <w:szCs w:val="24"/>
+        </w:rPr>
+        <w:t>Renting an apartment with two rooms (development room and meeting room), a kitchen and a bathroo</w:t>
+      </w:r>
+      <w:r>
+        <w:rPr>
+          <w:color w:val="auto"/>
+          <w:sz w:val="24"/>
+          <w:szCs w:val="24"/>
+        </w:rPr>
+        <w:t xml:space="preserve">m </w:t>
+      </w:r>
+      <w:proofErr w:type="gramStart"/>
+      <w:r>
+        <w:rPr>
+          <w:color w:val="auto"/>
+          <w:sz w:val="24"/>
+          <w:szCs w:val="24"/>
+        </w:rPr>
+        <w:t xml:space="preserve">= </w:t>
+      </w:r>
+      <w:r>
+        <w:rPr>
+          <w:rFonts w:hint="cs"/>
+          <w:color w:val="auto"/>
+          <w:sz w:val="24"/>
+          <w:szCs w:val="24"/>
+          <w:rtl/>
+        </w:rPr>
+        <w:t xml:space="preserve"> </w:t>
+      </w:r>
+      <w:r>
+        <w:rPr>
+          <w:color w:val="auto"/>
+          <w:sz w:val="24"/>
+          <w:szCs w:val="24"/>
+        </w:rPr>
+        <w:t>7</w:t>
+      </w:r>
+      <w:r>
+        <w:rPr>
+          <w:color w:val="auto"/>
+          <w:sz w:val="24"/>
+          <w:szCs w:val="24"/>
+        </w:rPr>
+        <w:t>,000</w:t>
+      </w:r>
+      <w:proofErr w:type="gramEnd"/>
+      <w:r>
+        <w:rPr>
+          <w:color w:val="auto"/>
+          <w:sz w:val="24"/>
+          <w:szCs w:val="24"/>
+        </w:rPr>
+        <w:t xml:space="preserve"> EGP/month</w:t>
+      </w:r>
+    </w:p>
+    <w:p>
+      <w:pPr>
+        <w:pStyle w:val="ListParagraph"/>
+        <w:numPr>
+          <w:ilvl w:val="0"/>
+          <w:numId w:val="33"/>
+        </w:numPr>
+        <w:jc w:val="both"/>
+        <w:rPr>
+          <w:color w:val="auto"/>
+          <w:sz w:val="24"/>
+          <w:szCs w:val="24"/>
+        </w:rPr>
+      </w:pPr>
+      <w:r>
+        <w:rPr>
+          <w:color w:val="auto"/>
+          <w:sz w:val="24"/>
+          <w:szCs w:val="24"/>
+        </w:rPr>
+        <w:t>Salaries</w:t>
+      </w:r>
+      <w:r>
+        <w:rPr>
+          <w:color w:val="auto"/>
+          <w:sz w:val="24"/>
+          <w:szCs w:val="24"/>
+        </w:rPr>
+        <w:t xml:space="preserve"> = 8,000 EGP/month for each developer.</w:t>
+      </w:r>
+    </w:p>
+    <w:p>
+      <w:pPr>
+        <w:pStyle w:val="ListParagraph"/>
+        <w:numPr>
+          <w:ilvl w:val="0"/>
+          <w:numId w:val="33"/>
+        </w:numPr>
+        <w:jc w:val="both"/>
+        <w:rPr>
+          <w:color w:val="auto"/>
+          <w:sz w:val="24"/>
+          <w:szCs w:val="24"/>
+        </w:rPr>
+      </w:pPr>
+      <w:r>
+        <w:rPr>
+          <w:color w:val="auto"/>
+          <w:sz w:val="24"/>
+          <w:szCs w:val="24"/>
+        </w:rPr>
+        <w:t xml:space="preserve">Marketing </w:t>
+      </w:r>
+      <w:r>
+        <w:rPr>
+          <w:color w:val="auto"/>
+          <w:sz w:val="24"/>
+          <w:szCs w:val="24"/>
+          <w:lang w:bidi="ar-EG"/>
+        </w:rPr>
+        <w:t>(</w:t>
+      </w:r>
+      <w:proofErr w:type="spellStart"/>
+      <w:r>
+        <w:rPr>
+          <w:color w:val="auto"/>
+          <w:sz w:val="24"/>
+          <w:szCs w:val="24"/>
+          <w:lang w:bidi="ar-EG"/>
+        </w:rPr>
+        <w:t>Youtube</w:t>
+      </w:r>
+      <w:proofErr w:type="spellEnd"/>
+      <w:r>
+        <w:rPr>
+          <w:color w:val="auto"/>
+          <w:sz w:val="24"/>
+          <w:szCs w:val="24"/>
+          <w:lang w:bidi="ar-EG"/>
+        </w:rPr>
+        <w:t xml:space="preserve"> advertisement) = 5$/day</w:t>
+      </w:r>
+      <w:r>
+        <w:rPr>
+          <w:color w:val="auto"/>
+          <w:sz w:val="24"/>
+          <w:szCs w:val="24"/>
+          <w:lang w:bidi="ar-EG"/>
+        </w:rPr>
+        <w:t xml:space="preserve"> = </w:t>
+      </w:r>
+      <w:r>
+        <w:rPr>
+          <w:color w:val="auto"/>
+          <w:sz w:val="24"/>
+          <w:szCs w:val="24"/>
+          <w:lang w:bidi="ar-EG"/>
+        </w:rPr>
+        <w:t>2400</w:t>
+      </w:r>
+      <w:r>
+        <w:rPr>
+          <w:color w:val="auto"/>
+          <w:sz w:val="24"/>
+          <w:szCs w:val="24"/>
+          <w:lang w:bidi="ar-EG"/>
+        </w:rPr>
+        <w:t xml:space="preserve"> EGP/</w:t>
+      </w:r>
+      <w:r>
+        <w:rPr>
+          <w:color w:val="auto"/>
+          <w:sz w:val="24"/>
+          <w:szCs w:val="24"/>
+          <w:lang w:bidi="ar-EG"/>
+        </w:rPr>
+        <w:t>month</w:t>
+      </w:r>
+    </w:p>
+    <w:p>
+      <w:pPr>
+        <w:pStyle w:val="ListParagraph"/>
+        <w:numPr>
+          <w:ilvl w:val="0"/>
+          <w:numId w:val="33"/>
+        </w:numPr>
+        <w:jc w:val="both"/>
+        <w:rPr>
+          <w:color w:val="auto"/>
+          <w:sz w:val="24"/>
+          <w:szCs w:val="24"/>
+        </w:rPr>
+      </w:pPr>
+      <w:r>
+        <w:rPr>
+          <w:color w:val="auto"/>
+          <w:sz w:val="24"/>
+          <w:szCs w:val="24"/>
+        </w:rPr>
+        <w:t>Renting servers</w:t>
+      </w:r>
+      <w:r>
+        <w:rPr>
+          <w:color w:val="auto"/>
+          <w:sz w:val="24"/>
+          <w:szCs w:val="24"/>
+        </w:rPr>
+        <w:t xml:space="preserve"> (storage: 100 GB, RAM: 4 GB, speed = 100 Mbps)</w:t>
+      </w:r>
+    </w:p>
+    <w:p>
+      <w:pPr>
+        <w:pStyle w:val="ListParagraph"/>
+        <w:ind w:left="1440"/>
+        <w:jc w:val="both"/>
+        <w:rPr>
+          <w:color w:val="auto"/>
+          <w:sz w:val="24"/>
+          <w:szCs w:val="24"/>
+        </w:rPr>
+      </w:pPr>
+      <w:r>
+        <w:rPr>
+          <w:color w:val="auto"/>
+          <w:sz w:val="24"/>
+          <w:szCs w:val="24"/>
+        </w:rPr>
+        <w:t xml:space="preserve">= 550 EGP/month </w:t>
+      </w:r>
+    </w:p>
+    <w:p>
+      <w:pPr>
+        <w:pStyle w:val="ListParagraph"/>
+        <w:numPr>
+          <w:ilvl w:val="0"/>
+          <w:numId w:val="33"/>
+        </w:numPr>
+        <w:jc w:val="both"/>
+        <w:rPr>
+          <w:color w:val="auto"/>
+          <w:sz w:val="24"/>
+          <w:szCs w:val="24"/>
+        </w:rPr>
+      </w:pPr>
+      <w:r>
+        <w:rPr>
+          <w:color w:val="auto"/>
+          <w:sz w:val="24"/>
+          <w:szCs w:val="24"/>
+        </w:rPr>
+        <w:t xml:space="preserve">Power of attorney = </w:t>
+      </w:r>
+      <w:r>
+        <w:rPr>
+          <w:color w:val="auto"/>
+          <w:sz w:val="24"/>
+          <w:szCs w:val="24"/>
+        </w:rPr>
+        <w:t>930</w:t>
+      </w:r>
+      <w:r>
+        <w:rPr>
+          <w:color w:val="auto"/>
+          <w:sz w:val="24"/>
+          <w:szCs w:val="24"/>
+        </w:rPr>
+        <w:t xml:space="preserve"> EGP/</w:t>
+      </w:r>
+      <w:r>
+        <w:rPr>
+          <w:color w:val="auto"/>
+          <w:sz w:val="24"/>
+          <w:szCs w:val="24"/>
+        </w:rPr>
+        <w:t>month</w:t>
+      </w:r>
+    </w:p>
+    <w:p>
+      <w:pPr>
+        <w:pStyle w:val="ListParagraph"/>
+        <w:numPr>
+          <w:ilvl w:val="0"/>
+          <w:numId w:val="33"/>
+        </w:numPr>
+        <w:jc w:val="both"/>
+        <w:rPr>
+          <w:color w:val="auto"/>
+          <w:sz w:val="24"/>
+          <w:szCs w:val="24"/>
+        </w:rPr>
+      </w:pPr>
+      <w:r>
+        <w:rPr>
+          <w:color w:val="auto"/>
+          <w:sz w:val="24"/>
+          <w:szCs w:val="24"/>
+        </w:rPr>
+        <w:t xml:space="preserve">Name clearance certificate = </w:t>
+      </w:r>
+      <w:r>
+        <w:rPr>
+          <w:color w:val="auto"/>
+          <w:sz w:val="24"/>
+          <w:szCs w:val="24"/>
+        </w:rPr>
+        <w:t>750</w:t>
+      </w:r>
+      <w:r>
+        <w:rPr>
+          <w:color w:val="auto"/>
+          <w:sz w:val="24"/>
+          <w:szCs w:val="24"/>
+        </w:rPr>
+        <w:t xml:space="preserve"> EGP/</w:t>
+      </w:r>
+      <w:r>
+        <w:rPr>
+          <w:color w:val="auto"/>
+          <w:sz w:val="24"/>
+          <w:szCs w:val="24"/>
+        </w:rPr>
+        <w:t>month</w:t>
+      </w:r>
+    </w:p>
+    <w:p>
+      <w:pPr>
+        <w:pStyle w:val="ListParagraph"/>
+        <w:ind w:left="1440"/>
+        <w:jc w:val="both"/>
+        <w:rPr>
+          <w:color w:val="auto"/>
+          <w:sz w:val="24"/>
+          <w:szCs w:val="24"/>
+        </w:rPr>
+      </w:pPr>
+    </w:p>
+    <w:p>
+      <w:pPr>
+        <w:pStyle w:val="ListParagraph"/>
+        <w:ind w:left="1080"/>
+        <w:jc w:val="both"/>
+        <w:rPr>
+          <w:color w:val="auto"/>
+          <w:sz w:val="24"/>
+          <w:szCs w:val="24"/>
+        </w:rPr>
+      </w:pPr>
+    </w:p>
+    <w:p>
+      <w:pPr>
+        <w:pStyle w:val="ListParagraph"/>
+        <w:numPr>
+          <w:ilvl w:val="0"/>
+          <w:numId w:val="23"/>
+        </w:numPr>
+        <w:jc w:val="both"/>
+        <w:rPr>
+          <w:b/>
+          <w:bCs/>
+          <w:color w:val="auto"/>
+          <w:sz w:val="24"/>
+          <w:szCs w:val="24"/>
+        </w:rPr>
+      </w:pPr>
+      <w:r>
+        <w:rPr>
+          <w:b/>
+          <w:bCs/>
+          <w:color w:val="auto"/>
+          <w:sz w:val="24"/>
+          <w:szCs w:val="24"/>
+        </w:rPr>
+        <w:t>Revenue</w:t>
+      </w:r>
+    </w:p>
+    <w:p>
+      <w:pPr>
+        <w:pStyle w:val="ListParagraph"/>
+        <w:numPr>
+          <w:ilvl w:val="1"/>
+          <w:numId w:val="23"/>
+        </w:numPr>
+        <w:jc w:val="both"/>
+        <w:rPr>
+          <w:color w:val="auto"/>
+          <w:sz w:val="24"/>
+          <w:szCs w:val="24"/>
+        </w:rPr>
+      </w:pPr>
+      <w:r>
+        <w:rPr>
+          <w:color w:val="auto"/>
+          <w:sz w:val="24"/>
+          <w:szCs w:val="24"/>
+        </w:rPr>
+        <w:t xml:space="preserve">Will be based on online advertisement using </w:t>
+      </w:r>
+      <w:r>
+        <w:rPr>
+          <w:color w:val="000000" w:themeColor="text1"/>
+          <w:sz w:val="24"/>
+          <w:szCs w:val="24"/>
+        </w:rPr>
+        <w:t>“Sell ad space”</w:t>
+      </w:r>
+      <w:r>
+        <w:rPr>
+          <w:color w:val="000000" w:themeColor="text1"/>
+          <w:sz w:val="24"/>
+          <w:szCs w:val="24"/>
+        </w:rPr>
+        <w:t xml:space="preserve"> method and will be calculated by how many visitors the website gets.</w:t>
+      </w:r>
+    </w:p>
+    <w:p>
+      <w:pPr>
+        <w:pStyle w:val="ListParagraph"/>
+        <w:numPr>
+          <w:ilvl w:val="1"/>
+          <w:numId w:val="23"/>
+        </w:numPr>
+        <w:jc w:val="both"/>
+        <w:rPr>
+          <w:color w:val="auto"/>
+          <w:sz w:val="24"/>
+          <w:szCs w:val="24"/>
+        </w:rPr>
+      </w:pPr>
+      <w:proofErr w:type="gramStart"/>
+      <w:r>
+        <w:rPr>
+          <w:color w:val="auto"/>
+          <w:sz w:val="24"/>
+          <w:szCs w:val="24"/>
+        </w:rPr>
+        <w:t>Typically</w:t>
+      </w:r>
+      <w:proofErr w:type="gramEnd"/>
+      <w:r>
+        <w:rPr>
+          <w:color w:val="auto"/>
+          <w:sz w:val="24"/>
+          <w:szCs w:val="24"/>
+        </w:rPr>
+        <w:t xml:space="preserve"> it’s quoted as a dollar amount per one thousand impressions (or CPM). </w:t>
+      </w:r>
+      <w:r>
+        <w:rPr>
+          <w:color w:val="auto"/>
+          <w:sz w:val="24"/>
+          <w:szCs w:val="24"/>
+        </w:rPr>
+        <w:t>On average it is</w:t>
+      </w:r>
+      <w:r>
+        <w:rPr>
+          <w:color w:val="auto"/>
+          <w:sz w:val="24"/>
+          <w:szCs w:val="24"/>
+        </w:rPr>
+        <w:t xml:space="preserve"> $5</w:t>
+      </w:r>
+      <w:r>
+        <w:rPr>
+          <w:color w:val="auto"/>
+          <w:sz w:val="24"/>
+          <w:szCs w:val="24"/>
+        </w:rPr>
+        <w:t xml:space="preserve"> = 80 EGP</w:t>
+      </w:r>
+      <w:r>
+        <w:rPr>
+          <w:color w:val="auto"/>
+          <w:sz w:val="24"/>
+          <w:szCs w:val="24"/>
+        </w:rPr>
+        <w:t xml:space="preserve"> CPM. If the website gets 100,000 visits a month, that ad price translates into $500</w:t>
+      </w:r>
+      <w:r>
+        <w:rPr>
+          <w:color w:val="auto"/>
+          <w:sz w:val="24"/>
+          <w:szCs w:val="24"/>
+        </w:rPr>
+        <w:t xml:space="preserve"> </w:t>
+      </w:r>
+      <w:r>
+        <w:rPr>
+          <w:color w:val="auto"/>
+          <w:sz w:val="24"/>
+          <w:szCs w:val="24"/>
+        </w:rPr>
+        <w:t>bucks</w:t>
+      </w:r>
+      <w:r>
+        <w:rPr>
+          <w:color w:val="auto"/>
+          <w:sz w:val="24"/>
+          <w:szCs w:val="24"/>
+        </w:rPr>
+        <w:t xml:space="preserve"> = 8000 EGP.</w:t>
+      </w:r>
+    </w:p>
+    <w:p>
+      <w:pPr>
+        <w:pStyle w:val="ListParagraph"/>
+        <w:ind w:left="1440"/>
+        <w:jc w:val="both"/>
+        <w:rPr>
+          <w:color w:val="auto"/>
+          <w:sz w:val="24"/>
+          <w:szCs w:val="24"/>
+        </w:rPr>
+      </w:pPr>
+    </w:p>
+    <w:p>
+      <w:pPr>
+        <w:pStyle w:val="ListParagraph"/>
+        <w:numPr>
+          <w:ilvl w:val="1"/>
+          <w:numId w:val="23"/>
+        </w:numPr>
+        <w:jc w:val="both"/>
+        <w:rPr>
+          <w:color w:val="auto"/>
+          <w:sz w:val="24"/>
+          <w:szCs w:val="24"/>
+        </w:rPr>
+      </w:pPr>
+      <w:r>
+        <w:rPr>
+          <w:color w:val="auto"/>
+          <w:sz w:val="24"/>
+          <w:szCs w:val="24"/>
+        </w:rPr>
+        <w:t xml:space="preserve">The good thing about this approach is that if </w:t>
+      </w:r>
+      <w:r>
+        <w:rPr>
+          <w:color w:val="auto"/>
+          <w:sz w:val="24"/>
+          <w:szCs w:val="24"/>
+        </w:rPr>
+        <w:t>the</w:t>
+      </w:r>
+      <w:r>
+        <w:rPr>
+          <w:color w:val="auto"/>
+          <w:sz w:val="24"/>
+          <w:szCs w:val="24"/>
+        </w:rPr>
+        <w:t xml:space="preserve"> site gets a ton of traffic from different sources, </w:t>
+      </w:r>
+      <w:r>
+        <w:rPr>
+          <w:color w:val="auto"/>
+          <w:sz w:val="24"/>
+          <w:szCs w:val="24"/>
+        </w:rPr>
+        <w:t>a</w:t>
+      </w:r>
+      <w:r>
+        <w:rPr>
+          <w:color w:val="auto"/>
+          <w:sz w:val="24"/>
+          <w:szCs w:val="24"/>
+        </w:rPr>
+        <w:t xml:space="preserve"> simple banner ad pricing can go up to as high as $5000 </w:t>
+      </w:r>
+      <w:r>
+        <w:rPr>
+          <w:color w:val="auto"/>
+          <w:sz w:val="24"/>
+          <w:szCs w:val="24"/>
+        </w:rPr>
+        <w:t xml:space="preserve">= </w:t>
+      </w:r>
+      <w:r>
+        <w:rPr>
+          <w:color w:val="auto"/>
+          <w:sz w:val="24"/>
+          <w:szCs w:val="24"/>
+        </w:rPr>
+        <w:lastRenderedPageBreak/>
+        <w:t xml:space="preserve">80,000 EGP </w:t>
+      </w:r>
+      <w:r>
+        <w:rPr>
+          <w:color w:val="auto"/>
+          <w:sz w:val="24"/>
+          <w:szCs w:val="24"/>
+        </w:rPr>
+        <w:t xml:space="preserve">per month! The obvious downside is that if </w:t>
+      </w:r>
+      <w:r>
+        <w:rPr>
+          <w:color w:val="auto"/>
+          <w:sz w:val="24"/>
+          <w:szCs w:val="24"/>
+        </w:rPr>
+        <w:t>the</w:t>
+      </w:r>
+      <w:r>
+        <w:rPr>
+          <w:color w:val="auto"/>
+          <w:sz w:val="24"/>
+          <w:szCs w:val="24"/>
+        </w:rPr>
+        <w:t xml:space="preserve"> site doesn’t get a lot of traffic, you can’t expect to earn much either.</w:t>
+      </w:r>
+    </w:p>
+    <w:p>
+      <w:pPr>
+        <w:pStyle w:val="ListParagraph"/>
+        <w:numPr>
+          <w:ilvl w:val="1"/>
+          <w:numId w:val="23"/>
+        </w:numPr>
+        <w:jc w:val="both"/>
+        <w:rPr>
+          <w:color w:val="auto"/>
+          <w:sz w:val="24"/>
+          <w:szCs w:val="24"/>
+        </w:rPr>
+      </w:pPr>
+      <w:r>
+        <w:rPr>
+          <w:color w:val="auto"/>
+          <w:sz w:val="24"/>
+          <w:szCs w:val="24"/>
+        </w:rPr>
+        <w:t xml:space="preserve">Assuming that the website will get </w:t>
+      </w:r>
+      <w:r>
+        <w:rPr>
+          <w:color w:val="auto"/>
+          <w:sz w:val="24"/>
+          <w:szCs w:val="24"/>
+        </w:rPr>
+        <w:t>500,000</w:t>
+      </w:r>
+      <w:r>
+        <w:rPr>
+          <w:color w:val="auto"/>
+          <w:sz w:val="24"/>
+          <w:szCs w:val="24"/>
+        </w:rPr>
+        <w:t xml:space="preserve"> visits</w:t>
+      </w:r>
+      <w:r>
+        <w:rPr>
+          <w:color w:val="auto"/>
+          <w:sz w:val="24"/>
+          <w:szCs w:val="24"/>
+        </w:rPr>
+        <w:t>/month</w:t>
+      </w:r>
+      <w:r>
+        <w:rPr>
+          <w:color w:val="auto"/>
+          <w:sz w:val="24"/>
+          <w:szCs w:val="24"/>
+        </w:rPr>
+        <w:t xml:space="preserve"> = 40,000 EG</w:t>
+      </w:r>
+      <w:r>
+        <w:rPr>
+          <w:color w:val="auto"/>
+          <w:sz w:val="24"/>
+          <w:szCs w:val="24"/>
+        </w:rPr>
+        <w:t>P/</w:t>
+      </w:r>
+      <w:proofErr w:type="gramStart"/>
+      <w:r>
+        <w:rPr>
+          <w:color w:val="auto"/>
+          <w:sz w:val="24"/>
+          <w:szCs w:val="24"/>
+        </w:rPr>
+        <w:t>month</w:t>
+      </w:r>
+      <w:r>
+        <w:rPr>
+          <w:color w:val="auto"/>
+          <w:sz w:val="24"/>
+          <w:szCs w:val="24"/>
+        </w:rPr>
+        <w:t xml:space="preserve"> </w:t>
+      </w:r>
+      <w:r>
+        <w:rPr>
+          <w:color w:val="auto"/>
+          <w:sz w:val="24"/>
+          <w:szCs w:val="24"/>
+        </w:rPr>
+        <w:t xml:space="preserve"> in</w:t>
+      </w:r>
+      <w:proofErr w:type="gramEnd"/>
+      <w:r>
+        <w:rPr>
+          <w:color w:val="auto"/>
+          <w:sz w:val="24"/>
+          <w:szCs w:val="24"/>
+        </w:rPr>
+        <w:t xml:space="preserve"> the first year and the number will </w:t>
+      </w:r>
+      <w:r>
+        <w:rPr>
+          <w:color w:val="auto"/>
+          <w:sz w:val="24"/>
+          <w:szCs w:val="24"/>
+        </w:rPr>
+        <w:t>double</w:t>
+      </w:r>
+      <w:r>
+        <w:rPr>
+          <w:color w:val="auto"/>
+          <w:sz w:val="24"/>
+          <w:szCs w:val="24"/>
+        </w:rPr>
+        <w:t xml:space="preserve"> every year.</w:t>
+      </w:r>
+    </w:p>
+    <w:p>
+      <w:pPr>
+        <w:jc w:val="both"/>
+        <w:rPr>
           <w:color w:val="FF0000"/>
           <w:sz w:val="24"/>
           <w:szCs w:val="24"/>
@@ -12366,14 +13467,87 @@
           <w:szCs w:val="24"/>
         </w:rPr>
       </w:pPr>
-      <w:r>
-        <w:rPr>
-          <w:color w:val="FF0000"/>
-          <w:sz w:val="24"/>
-          <w:szCs w:val="24"/>
-        </w:rPr>
-        <w:br w:type="page"/>
-      </w:r>
+    </w:p>
+    <w:p>
+      <w:pPr>
+        <w:jc w:val="center"/>
+        <w:rPr>
+          <w:b/>
+          <w:sz w:val="48"/>
+        </w:rPr>
+      </w:pPr>
+      <w:r>
+        <w:rPr>
+          <w:b/>
+          <w:noProof/>
+          <w:sz w:val="48"/>
+        </w:rPr>
+        <w:lastRenderedPageBreak/>
+        <w:drawing>
+          <wp:inline distT="0" distB="0" distL="0" distR="0" wp14:anchorId="17303352" wp14:editId="6033D576">
+            <wp:extent cx="5400675" cy="7143750"/>
+            <wp:effectExtent l="0" t="0" r="9525" b="0"/>
+            <wp:docPr id="12" name="Picture 12"/>
+            <wp:cNvGraphicFramePr>
+              <a:graphicFrameLocks xmlns:a="http://schemas.openxmlformats.org/drawingml/2006/main" noChangeAspect="1"/>
+            </wp:cNvGraphicFramePr>
+            <a:graphic xmlns:a="http://schemas.openxmlformats.org/drawingml/2006/main">
+              <a:graphicData uri="http://schemas.openxmlformats.org/drawingml/2006/picture">
+                <pic:pic xmlns:pic="http://schemas.openxmlformats.org/drawingml/2006/picture">
+                  <pic:nvPicPr>
+                    <pic:cNvPr id="0" name="Picture 1"/>
+                    <pic:cNvPicPr>
+                      <a:picLocks noChangeAspect="1" noChangeArrowheads="1"/>
+                    </pic:cNvPicPr>
+                  </pic:nvPicPr>
+                  <pic:blipFill>
+                    <a:blip r:embed="rId15">
+                      <a:extLst>
+                        <a:ext uri="{28A0092B-C50C-407E-A947-70E740481C1C}">
+                          <a14:useLocalDpi xmlns:a14="http://schemas.microsoft.com/office/drawing/2010/main" val="0"/>
+                        </a:ext>
+                      </a:extLst>
+                    </a:blip>
+                    <a:srcRect/>
+                    <a:stretch>
+                      <a:fillRect/>
+                    </a:stretch>
+                  </pic:blipFill>
+                  <pic:spPr bwMode="auto">
+                    <a:xfrm>
+                      <a:off x="0" y="0"/>
+                      <a:ext cx="5400675" cy="7143750"/>
+                    </a:xfrm>
+                    <a:prstGeom prst="rect">
+                      <a:avLst/>
+                    </a:prstGeom>
+                    <a:noFill/>
+                    <a:ln>
+                      <a:noFill/>
+                    </a:ln>
+                  </pic:spPr>
+                </pic:pic>
+              </a:graphicData>
+            </a:graphic>
+          </wp:inline>
+        </w:drawing>
+      </w:r>
+    </w:p>
+    <w:p>
+      <w:pPr>
+        <w:rPr>
+          <w:b/>
+          <w:sz w:val="48"/>
+        </w:rPr>
+      </w:pPr>
+    </w:p>
+    <w:p>
+      <w:pPr>
+        <w:rPr>
+          <w:b/>
+          <w:sz w:val="48"/>
+        </w:rPr>
+      </w:pPr>
     </w:p>
     <w:p>
       <w:r>
@@ -12860,7 +14034,7 @@
                     </pic:cNvPicPr>
                   </pic:nvPicPr>
                   <pic:blipFill>
-                    <a:blip r:embed="rId14">
+                    <a:blip r:embed="rId16">
                       <a:extLst>
                         <a:ext uri="{28A0092B-C50C-407E-A947-70E740481C1C}">
                           <a14:useLocalDpi xmlns:a14="http://schemas.microsoft.com/office/drawing/2010/main" val="0"/>
@@ -13465,6 +14639,15 @@
     <w:p>
       <w:pPr>
         <w:rPr>
+          <w:color w:val="171717" w:themeColor="background2" w:themeShade="1A"/>
+          <w:sz w:val="24"/>
+          <w:szCs w:val="24"/>
+        </w:rPr>
+      </w:pPr>
+    </w:p>
+    <w:p>
+      <w:pPr>
+        <w:rPr>
           <w:b/>
           <w:bCs/>
           <w:sz w:val="36"/>
@@ -13920,35 +15103,17 @@
       <w:pPr>
         <w:rPr>
           <w:b/>
-          <w:bCs/>
-          <w:sz w:val="36"/>
-        </w:rPr>
-      </w:pPr>
-    </w:p>
-    <w:p>
-      <w:pPr>
-        <w:rPr>
-          <w:b/>
-          <w:bCs/>
-          <w:sz w:val="36"/>
-        </w:rPr>
-      </w:pPr>
-    </w:p>
-    <w:p>
-      <w:pPr>
-        <w:rPr>
-          <w:b/>
-          <w:bCs/>
-          <w:sz w:val="36"/>
-        </w:rPr>
-      </w:pPr>
-    </w:p>
-    <w:p>
-      <w:pPr>
-        <w:rPr>
-          <w:b/>
-          <w:bCs/>
-          <w:sz w:val="36"/>
+          <w:sz w:val="44"/>
+          <w:szCs w:val="44"/>
+        </w:rPr>
+      </w:pPr>
+    </w:p>
+    <w:p>
+      <w:pPr>
+        <w:rPr>
+          <w:b/>
+          <w:sz w:val="44"/>
+          <w:szCs w:val="44"/>
         </w:rPr>
       </w:pPr>
     </w:p>
@@ -14800,7 +15965,7 @@
                     </pic:cNvPicPr>
                   </pic:nvPicPr>
                   <pic:blipFill>
-                    <a:blip r:embed="rId15">
+                    <a:blip r:embed="rId17">
                       <a:extLst>
                         <a:ext uri="{28A0092B-C50C-407E-A947-70E740481C1C}">
                           <a14:useLocalDpi xmlns:a14="http://schemas.microsoft.com/office/drawing/2010/main" val="0"/>
@@ -16445,7 +17610,7 @@
                     <pic:cNvPicPr/>
                   </pic:nvPicPr>
                   <pic:blipFill>
-                    <a:blip r:embed="rId16">
+                    <a:blip r:embed="rId18">
                       <a:extLst>
                         <a:ext uri="{28A0092B-C50C-407E-A947-70E740481C1C}">
                           <a14:useLocalDpi xmlns:a14="http://schemas.microsoft.com/office/drawing/2010/main" val="0"/>
@@ -16571,7 +17736,7 @@
                     <pic:cNvPicPr/>
                   </pic:nvPicPr>
                   <pic:blipFill>
-                    <a:blip r:embed="rId17">
+                    <a:blip r:embed="rId19">
                       <a:extLst>
                         <a:ext uri="{28A0092B-C50C-407E-A947-70E740481C1C}">
                           <a14:useLocalDpi xmlns:a14="http://schemas.microsoft.com/office/drawing/2010/main" val="0"/>
@@ -17162,7 +18327,7 @@
                     </pic:cNvPicPr>
                   </pic:nvPicPr>
                   <pic:blipFill>
-                    <a:blip r:embed="rId18">
+                    <a:blip r:embed="rId20">
                       <a:extLst>
                         <a:ext uri="{28A0092B-C50C-407E-A947-70E740481C1C}">
                           <a14:useLocalDpi xmlns:a14="http://schemas.microsoft.com/office/drawing/2010/main" val="0"/>
@@ -17330,7 +18495,7 @@
                     </pic:cNvPicPr>
                   </pic:nvPicPr>
                   <pic:blipFill>
-                    <a:blip r:embed="rId19">
+                    <a:blip r:embed="rId21">
                       <a:extLst>
                         <a:ext uri="{28A0092B-C50C-407E-A947-70E740481C1C}">
                           <a14:useLocalDpi xmlns:a14="http://schemas.microsoft.com/office/drawing/2010/main" val="0"/>
@@ -17417,7 +18582,7 @@
                     </pic:cNvPicPr>
                   </pic:nvPicPr>
                   <pic:blipFill>
-                    <a:blip r:embed="rId20">
+                    <a:blip r:embed="rId22">
                       <a:extLst>
                         <a:ext uri="{28A0092B-C50C-407E-A947-70E740481C1C}">
                           <a14:useLocalDpi xmlns:a14="http://schemas.microsoft.com/office/drawing/2010/main" val="0"/>
@@ -17507,7 +18672,7 @@
         </w:rPr>
         <w:t>is based on the normalized cross-correlation operator used in signal processing to measure the similarity between two signals, cross-correlation is a </w:t>
       </w:r>
-      <w:hyperlink r:id="rId21" w:tooltip="Similarity measure" w:history="1">
+      <w:hyperlink r:id="rId23" w:tooltip="Similarity measure" w:history="1">
         <w:r>
           <w:rPr>
             <w:rStyle w:val="Hyperlink"/>
@@ -17531,7 +18696,7 @@
         </w:rPr>
         <w:t> of two series as a function of the displacement of one relative to the other. This is also known as a sliding </w:t>
       </w:r>
-      <w:hyperlink r:id="rId22" w:tooltip="Dot product" w:history="1">
+      <w:hyperlink r:id="rId24" w:tooltip="Dot product" w:history="1">
         <w:r>
           <w:rPr>
             <w:rStyle w:val="Hyperlink"/>
@@ -17685,7 +18850,7 @@
                     <pic:cNvPicPr/>
                   </pic:nvPicPr>
                   <pic:blipFill>
-                    <a:blip r:embed="rId23">
+                    <a:blip r:embed="rId25">
                       <a:extLst>
                         <a:ext uri="{28A0092B-C50C-407E-A947-70E740481C1C}">
                           <a14:useLocalDpi xmlns:a14="http://schemas.microsoft.com/office/drawing/2010/main" val="0"/>
@@ -17830,7 +18995,7 @@
                     <pic:cNvPicPr/>
                   </pic:nvPicPr>
                   <pic:blipFill>
-                    <a:blip r:embed="rId24">
+                    <a:blip r:embed="rId26">
                       <a:extLst>
                         <a:ext uri="{28A0092B-C50C-407E-A947-70E740481C1C}">
                           <a14:useLocalDpi xmlns:a14="http://schemas.microsoft.com/office/drawing/2010/main" val="0"/>
@@ -18451,7 +19616,7 @@
                     </pic:cNvPicPr>
                   </pic:nvPicPr>
                   <pic:blipFill>
-                    <a:blip r:embed="rId25" cstate="print">
+                    <a:blip r:embed="rId27" cstate="print">
                       <a:extLst>
                         <a:ext uri="{28A0092B-C50C-407E-A947-70E740481C1C}">
                           <a14:useLocalDpi xmlns:a14="http://schemas.microsoft.com/office/drawing/2010/main" val="0"/>
@@ -18521,7 +19686,7 @@
                     </pic:cNvPicPr>
                   </pic:nvPicPr>
                   <pic:blipFill>
-                    <a:blip r:embed="rId26" cstate="print">
+                    <a:blip r:embed="rId28" cstate="print">
                       <a:extLst>
                         <a:ext uri="{28A0092B-C50C-407E-A947-70E740481C1C}">
                           <a14:useLocalDpi xmlns:a14="http://schemas.microsoft.com/office/drawing/2010/main" val="0"/>
@@ -18813,7 +19978,7 @@
                     </pic:cNvPicPr>
                   </pic:nvPicPr>
                   <pic:blipFill>
-                    <a:blip r:embed="rId27" cstate="print">
+                    <a:blip r:embed="rId29" cstate="print">
                       <a:extLst>
                         <a:ext uri="{28A0092B-C50C-407E-A947-70E740481C1C}">
                           <a14:useLocalDpi xmlns:a14="http://schemas.microsoft.com/office/drawing/2010/main" val="0"/>
@@ -18885,7 +20050,7 @@
                     </pic:cNvPicPr>
                   </pic:nvPicPr>
                   <pic:blipFill>
-                    <a:blip r:embed="rId28" cstate="print">
+                    <a:blip r:embed="rId30" cstate="print">
                       <a:extLst>
                         <a:ext uri="{28A0092B-C50C-407E-A947-70E740481C1C}">
                           <a14:useLocalDpi xmlns:a14="http://schemas.microsoft.com/office/drawing/2010/main" val="0"/>
@@ -19160,7 +20325,7 @@
                     <pic:cNvPicPr/>
                   </pic:nvPicPr>
                   <pic:blipFill>
-                    <a:blip r:embed="rId29" cstate="print">
+                    <a:blip r:embed="rId31" cstate="print">
                       <a:extLst>
                         <a:ext uri="{28A0092B-C50C-407E-A947-70E740481C1C}">
                           <a14:useLocalDpi xmlns:a14="http://schemas.microsoft.com/office/drawing/2010/main" val="0"/>
@@ -19236,7 +20401,7 @@
                     <pic:cNvPicPr/>
                   </pic:nvPicPr>
                   <pic:blipFill>
-                    <a:blip r:embed="rId30" cstate="print">
+                    <a:blip r:embed="rId32" cstate="print">
                       <a:extLst>
                         <a:ext uri="{28A0092B-C50C-407E-A947-70E740481C1C}">
                           <a14:useLocalDpi xmlns:a14="http://schemas.microsoft.com/office/drawing/2010/main" val="0"/>
@@ -19864,7 +21029,7 @@
                     </pic:cNvPicPr>
                   </pic:nvPicPr>
                   <pic:blipFill>
-                    <a:blip r:embed="rId31">
+                    <a:blip r:embed="rId33">
                       <a:extLst>
                         <a:ext uri="{28A0092B-C50C-407E-A947-70E740481C1C}">
                           <a14:useLocalDpi xmlns:a14="http://schemas.microsoft.com/office/drawing/2010/main" val="0"/>
@@ -21753,7 +22918,7 @@
                     </pic:cNvPicPr>
                   </pic:nvPicPr>
                   <pic:blipFill>
-                    <a:blip r:embed="rId32">
+                    <a:blip r:embed="rId34">
                       <a:extLst>
                         <a:ext uri="{28A0092B-C50C-407E-A947-70E740481C1C}">
                           <a14:useLocalDpi xmlns:a14="http://schemas.microsoft.com/office/drawing/2010/main" val="0"/>
@@ -21937,7 +23102,7 @@
                     </pic:cNvPicPr>
                   </pic:nvPicPr>
                   <pic:blipFill>
-                    <a:blip r:embed="rId33">
+                    <a:blip r:embed="rId35">
                       <a:extLst>
                         <a:ext uri="{28A0092B-C50C-407E-A947-70E740481C1C}">
                           <a14:useLocalDpi xmlns:a14="http://schemas.microsoft.com/office/drawing/2010/main" val="0"/>
@@ -22298,7 +23463,7 @@
                     </pic:cNvPicPr>
                   </pic:nvPicPr>
                   <pic:blipFill>
-                    <a:blip r:embed="rId34">
+                    <a:blip r:embed="rId36">
                       <a:extLst>
                         <a:ext uri="{28A0092B-C50C-407E-A947-70E740481C1C}">
                           <a14:useLocalDpi xmlns:a14="http://schemas.microsoft.com/office/drawing/2010/main" val="0"/>
@@ -22531,7 +23696,7 @@
                     </pic:cNvPicPr>
                   </pic:nvPicPr>
                   <pic:blipFill>
-                    <a:blip r:embed="rId35" cstate="print">
+                    <a:blip r:embed="rId37" cstate="print">
                       <a:extLst>
                         <a:ext uri="{28A0092B-C50C-407E-A947-70E740481C1C}">
                           <a14:useLocalDpi xmlns:a14="http://schemas.microsoft.com/office/drawing/2010/main" val="0"/>
@@ -22685,7 +23850,7 @@
                     </pic:cNvPicPr>
                   </pic:nvPicPr>
                   <pic:blipFill>
-                    <a:blip r:embed="rId36">
+                    <a:blip r:embed="rId38">
                       <a:extLst>
                         <a:ext uri="{28A0092B-C50C-407E-A947-70E740481C1C}">
                           <a14:useLocalDpi xmlns:a14="http://schemas.microsoft.com/office/drawing/2010/main" val="0"/>
@@ -23168,7 +24333,7 @@
                     </pic:cNvPicPr>
                   </pic:nvPicPr>
                   <pic:blipFill>
-                    <a:blip r:embed="rId37">
+                    <a:blip r:embed="rId39">
                       <a:extLst>
                         <a:ext uri="{28A0092B-C50C-407E-A947-70E740481C1C}">
                           <a14:useLocalDpi xmlns:a14="http://schemas.microsoft.com/office/drawing/2010/main" val="0"/>
@@ -23364,7 +24529,7 @@
       <w:r>
         <w:t xml:space="preserve"> </w:t>
       </w:r>
-      <w:hyperlink r:id="rId38" w:tgtFrame="_blank" w:history="1">
+      <w:hyperlink r:id="rId40" w:tgtFrame="_blank" w:history="1">
         <w:r>
           <w:rPr>
             <w:rStyle w:val="Hyperlink"/>
@@ -23983,7 +25148,7 @@
                     </pic:cNvPicPr>
                   </pic:nvPicPr>
                   <pic:blipFill>
-                    <a:blip r:embed="rId39">
+                    <a:blip r:embed="rId41">
                       <a:extLst>
                         <a:ext uri="{28A0092B-C50C-407E-A947-70E740481C1C}">
                           <a14:useLocalDpi xmlns:a14="http://schemas.microsoft.com/office/drawing/2010/main" val="0"/>
@@ -25623,7 +26788,7 @@
                     </pic:cNvPicPr>
                   </pic:nvPicPr>
                   <pic:blipFill>
-                    <a:blip r:embed="rId40" cstate="print">
+                    <a:blip r:embed="rId42" cstate="print">
                       <a:extLst>
                         <a:ext uri="{28A0092B-C50C-407E-A947-70E740481C1C}">
                           <a14:useLocalDpi xmlns:a14="http://schemas.microsoft.com/office/drawing/2010/main" val="0"/>
@@ -25769,7 +26934,7 @@
                     </pic:cNvPicPr>
                   </pic:nvPicPr>
                   <pic:blipFill>
-                    <a:blip r:embed="rId41">
+                    <a:blip r:embed="rId43">
                       <a:extLst>
                         <a:ext uri="{28A0092B-C50C-407E-A947-70E740481C1C}">
                           <a14:useLocalDpi xmlns:a14="http://schemas.microsoft.com/office/drawing/2010/main" val="0"/>
@@ -28537,7 +29702,7 @@
                     </pic:cNvPicPr>
                   </pic:nvPicPr>
                   <pic:blipFill>
-                    <a:blip r:embed="rId42" cstate="print">
+                    <a:blip r:embed="rId44" cstate="print">
                       <a:extLst>
                         <a:ext uri="{28A0092B-C50C-407E-A947-70E740481C1C}">
                           <a14:useLocalDpi xmlns:a14="http://schemas.microsoft.com/office/drawing/2010/main" val="0"/>
@@ -28604,7 +29769,7 @@
                     </pic:cNvPicPr>
                   </pic:nvPicPr>
                   <pic:blipFill>
-                    <a:blip r:embed="rId43" cstate="print">
+                    <a:blip r:embed="rId45" cstate="print">
                       <a:extLst>
                         <a:ext uri="{28A0092B-C50C-407E-A947-70E740481C1C}">
                           <a14:useLocalDpi xmlns:a14="http://schemas.microsoft.com/office/drawing/2010/main" val="0"/>
@@ -33155,7 +34320,7 @@
             <wp:cNvGraphicFramePr/>
             <a:graphic xmlns:a="http://schemas.openxmlformats.org/drawingml/2006/main">
               <a:graphicData uri="http://schemas.openxmlformats.org/drawingml/2006/chart">
-                <c:chart xmlns:c="http://schemas.openxmlformats.org/drawingml/2006/chart" xmlns:r="http://schemas.openxmlformats.org/officeDocument/2006/relationships" r:id="rId44"/>
+                <c:chart xmlns:c="http://schemas.openxmlformats.org/drawingml/2006/chart" xmlns:r="http://schemas.openxmlformats.org/officeDocument/2006/relationships" r:id="rId46"/>
               </a:graphicData>
             </a:graphic>
           </wp:inline>
@@ -37144,6 +38309,232 @@
     </w:lvl>
   </w:abstractNum>
   <w:abstractNum w:abstractNumId="5" w15:restartNumberingAfterBreak="0">
+    <w:nsid w:val="15157820"/>
+    <w:multiLevelType w:val="hybridMultilevel"/>
+    <w:tmpl w:val="77FC70DE"/>
+    <w:lvl w:ilvl="0" w:tplc="04090001">
+      <w:start w:val="1"/>
+      <w:numFmt w:val="bullet"/>
+      <w:lvlText w:val=""/>
+      <w:lvlJc w:val="left"/>
+      <w:pPr>
+        <w:ind w:left="720" w:hanging="360"/>
+      </w:pPr>
+      <w:rPr>
+        <w:rFonts w:ascii="Symbol" w:hAnsi="Symbol" w:hint="default"/>
+      </w:rPr>
+    </w:lvl>
+    <w:lvl w:ilvl="1" w:tplc="04090003" w:tentative="1">
+      <w:start w:val="1"/>
+      <w:numFmt w:val="bullet"/>
+      <w:lvlText w:val="o"/>
+      <w:lvlJc w:val="left"/>
+      <w:pPr>
+        <w:ind w:left="1440" w:hanging="360"/>
+      </w:pPr>
+      <w:rPr>
+        <w:rFonts w:ascii="Courier New" w:hAnsi="Courier New" w:cs="Courier New" w:hint="default"/>
+      </w:rPr>
+    </w:lvl>
+    <w:lvl w:ilvl="2" w:tplc="04090005" w:tentative="1">
+      <w:start w:val="1"/>
+      <w:numFmt w:val="bullet"/>
+      <w:lvlText w:val=""/>
+      <w:lvlJc w:val="left"/>
+      <w:pPr>
+        <w:ind w:left="2160" w:hanging="360"/>
+      </w:pPr>
+      <w:rPr>
+        <w:rFonts w:ascii="Wingdings" w:hAnsi="Wingdings" w:hint="default"/>
+      </w:rPr>
+    </w:lvl>
+    <w:lvl w:ilvl="3" w:tplc="04090001" w:tentative="1">
+      <w:start w:val="1"/>
+      <w:numFmt w:val="bullet"/>
+      <w:lvlText w:val=""/>
+      <w:lvlJc w:val="left"/>
+      <w:pPr>
+        <w:ind w:left="2880" w:hanging="360"/>
+      </w:pPr>
+      <w:rPr>
+        <w:rFonts w:ascii="Symbol" w:hAnsi="Symbol" w:hint="default"/>
+      </w:rPr>
+    </w:lvl>
+    <w:lvl w:ilvl="4" w:tplc="04090003" w:tentative="1">
+      <w:start w:val="1"/>
+      <w:numFmt w:val="bullet"/>
+      <w:lvlText w:val="o"/>
+      <w:lvlJc w:val="left"/>
+      <w:pPr>
+        <w:ind w:left="3600" w:hanging="360"/>
+      </w:pPr>
+      <w:rPr>
+        <w:rFonts w:ascii="Courier New" w:hAnsi="Courier New" w:cs="Courier New" w:hint="default"/>
+      </w:rPr>
+    </w:lvl>
+    <w:lvl w:ilvl="5" w:tplc="04090005" w:tentative="1">
+      <w:start w:val="1"/>
+      <w:numFmt w:val="bullet"/>
+      <w:lvlText w:val=""/>
+      <w:lvlJc w:val="left"/>
+      <w:pPr>
+        <w:ind w:left="4320" w:hanging="360"/>
+      </w:pPr>
+      <w:rPr>
+        <w:rFonts w:ascii="Wingdings" w:hAnsi="Wingdings" w:hint="default"/>
+      </w:rPr>
+    </w:lvl>
+    <w:lvl w:ilvl="6" w:tplc="04090001" w:tentative="1">
+      <w:start w:val="1"/>
+      <w:numFmt w:val="bullet"/>
+      <w:lvlText w:val=""/>
+      <w:lvlJc w:val="left"/>
+      <w:pPr>
+        <w:ind w:left="5040" w:hanging="360"/>
+      </w:pPr>
+      <w:rPr>
+        <w:rFonts w:ascii="Symbol" w:hAnsi="Symbol" w:hint="default"/>
+      </w:rPr>
+    </w:lvl>
+    <w:lvl w:ilvl="7" w:tplc="04090003" w:tentative="1">
+      <w:start w:val="1"/>
+      <w:numFmt w:val="bullet"/>
+      <w:lvlText w:val="o"/>
+      <w:lvlJc w:val="left"/>
+      <w:pPr>
+        <w:ind w:left="5760" w:hanging="360"/>
+      </w:pPr>
+      <w:rPr>
+        <w:rFonts w:ascii="Courier New" w:hAnsi="Courier New" w:cs="Courier New" w:hint="default"/>
+      </w:rPr>
+    </w:lvl>
+    <w:lvl w:ilvl="8" w:tplc="04090005" w:tentative="1">
+      <w:start w:val="1"/>
+      <w:numFmt w:val="bullet"/>
+      <w:lvlText w:val=""/>
+      <w:lvlJc w:val="left"/>
+      <w:pPr>
+        <w:ind w:left="6480" w:hanging="360"/>
+      </w:pPr>
+      <w:rPr>
+        <w:rFonts w:ascii="Wingdings" w:hAnsi="Wingdings" w:hint="default"/>
+      </w:rPr>
+    </w:lvl>
+  </w:abstractNum>
+  <w:abstractNum w:abstractNumId="6" w15:restartNumberingAfterBreak="0">
+    <w:nsid w:val="20021C4F"/>
+    <w:multiLevelType w:val="hybridMultilevel"/>
+    <w:tmpl w:val="894A5786"/>
+    <w:lvl w:ilvl="0" w:tplc="04090001">
+      <w:start w:val="1"/>
+      <w:numFmt w:val="bullet"/>
+      <w:lvlText w:val=""/>
+      <w:lvlJc w:val="left"/>
+      <w:pPr>
+        <w:ind w:left="720" w:hanging="360"/>
+      </w:pPr>
+      <w:rPr>
+        <w:rFonts w:ascii="Symbol" w:hAnsi="Symbol" w:hint="default"/>
+      </w:rPr>
+    </w:lvl>
+    <w:lvl w:ilvl="1" w:tplc="04090003" w:tentative="1">
+      <w:start w:val="1"/>
+      <w:numFmt w:val="bullet"/>
+      <w:lvlText w:val="o"/>
+      <w:lvlJc w:val="left"/>
+      <w:pPr>
+        <w:ind w:left="1440" w:hanging="360"/>
+      </w:pPr>
+      <w:rPr>
+        <w:rFonts w:ascii="Courier New" w:hAnsi="Courier New" w:cs="Courier New" w:hint="default"/>
+      </w:rPr>
+    </w:lvl>
+    <w:lvl w:ilvl="2" w:tplc="04090005" w:tentative="1">
+      <w:start w:val="1"/>
+      <w:numFmt w:val="bullet"/>
+      <w:lvlText w:val=""/>
+      <w:lvlJc w:val="left"/>
+      <w:pPr>
+        <w:ind w:left="2160" w:hanging="360"/>
+      </w:pPr>
+      <w:rPr>
+        <w:rFonts w:ascii="Wingdings" w:hAnsi="Wingdings" w:hint="default"/>
+      </w:rPr>
+    </w:lvl>
+    <w:lvl w:ilvl="3" w:tplc="04090001" w:tentative="1">
+      <w:start w:val="1"/>
+      <w:numFmt w:val="bullet"/>
+      <w:lvlText w:val=""/>
+      <w:lvlJc w:val="left"/>
+      <w:pPr>
+        <w:ind w:left="2880" w:hanging="360"/>
+      </w:pPr>
+      <w:rPr>
+        <w:rFonts w:ascii="Symbol" w:hAnsi="Symbol" w:hint="default"/>
+      </w:rPr>
+    </w:lvl>
+    <w:lvl w:ilvl="4" w:tplc="04090003" w:tentative="1">
+      <w:start w:val="1"/>
+      <w:numFmt w:val="bullet"/>
+      <w:lvlText w:val="o"/>
+      <w:lvlJc w:val="left"/>
+      <w:pPr>
+        <w:ind w:left="3600" w:hanging="360"/>
+      </w:pPr>
+      <w:rPr>
+        <w:rFonts w:ascii="Courier New" w:hAnsi="Courier New" w:cs="Courier New" w:hint="default"/>
+      </w:rPr>
+    </w:lvl>
+    <w:lvl w:ilvl="5" w:tplc="04090005" w:tentative="1">
+      <w:start w:val="1"/>
+      <w:numFmt w:val="bullet"/>
+      <w:lvlText w:val=""/>
+      <w:lvlJc w:val="left"/>
+      <w:pPr>
+        <w:ind w:left="4320" w:hanging="360"/>
+      </w:pPr>
+      <w:rPr>
+        <w:rFonts w:ascii="Wingdings" w:hAnsi="Wingdings" w:hint="default"/>
+      </w:rPr>
+    </w:lvl>
+    <w:lvl w:ilvl="6" w:tplc="04090001" w:tentative="1">
+      <w:start w:val="1"/>
+      <w:numFmt w:val="bullet"/>
+      <w:lvlText w:val=""/>
+      <w:lvlJc w:val="left"/>
+      <w:pPr>
+        <w:ind w:left="5040" w:hanging="360"/>
+      </w:pPr>
+      <w:rPr>
+        <w:rFonts w:ascii="Symbol" w:hAnsi="Symbol" w:hint="default"/>
+      </w:rPr>
+    </w:lvl>
+    <w:lvl w:ilvl="7" w:tplc="04090003" w:tentative="1">
+      <w:start w:val="1"/>
+      <w:numFmt w:val="bullet"/>
+      <w:lvlText w:val="o"/>
+      <w:lvlJc w:val="left"/>
+      <w:pPr>
+        <w:ind w:left="5760" w:hanging="360"/>
+      </w:pPr>
+      <w:rPr>
+        <w:rFonts w:ascii="Courier New" w:hAnsi="Courier New" w:cs="Courier New" w:hint="default"/>
+      </w:rPr>
+    </w:lvl>
+    <w:lvl w:ilvl="8" w:tplc="04090005" w:tentative="1">
+      <w:start w:val="1"/>
+      <w:numFmt w:val="bullet"/>
+      <w:lvlText w:val=""/>
+      <w:lvlJc w:val="left"/>
+      <w:pPr>
+        <w:ind w:left="6480" w:hanging="360"/>
+      </w:pPr>
+      <w:rPr>
+        <w:rFonts w:ascii="Wingdings" w:hAnsi="Wingdings" w:hint="default"/>
+      </w:rPr>
+    </w:lvl>
+  </w:abstractNum>
+  <w:abstractNum w:abstractNumId="7" w15:restartNumberingAfterBreak="0">
     <w:nsid w:val="238E1F29"/>
     <w:multiLevelType w:val="multilevel"/>
     <w:tmpl w:val="238E1F29"/>
@@ -37194,7 +38585,7 @@
       <w:lvlJc w:val="left"/>
     </w:lvl>
   </w:abstractNum>
-  <w:abstractNum w:abstractNumId="6" w15:restartNumberingAfterBreak="0">
+  <w:abstractNum w:abstractNumId="8" w15:restartNumberingAfterBreak="0">
     <w:nsid w:val="253E6485"/>
     <w:multiLevelType w:val="hybridMultilevel"/>
     <w:tmpl w:val="211A22A8"/>
@@ -37280,7 +38671,438 @@
       </w:pPr>
     </w:lvl>
   </w:abstractNum>
-  <w:abstractNum w:abstractNumId="7" w15:restartNumberingAfterBreak="0">
+  <w:abstractNum w:abstractNumId="9" w15:restartNumberingAfterBreak="0">
+    <w:nsid w:val="2C6D0404"/>
+    <w:multiLevelType w:val="hybridMultilevel"/>
+    <w:tmpl w:val="8D8234F6"/>
+    <w:lvl w:ilvl="0" w:tplc="04090001">
+      <w:start w:val="1"/>
+      <w:numFmt w:val="bullet"/>
+      <w:lvlText w:val=""/>
+      <w:lvlJc w:val="left"/>
+      <w:pPr>
+        <w:ind w:left="1440" w:hanging="360"/>
+      </w:pPr>
+      <w:rPr>
+        <w:rFonts w:ascii="Symbol" w:hAnsi="Symbol" w:hint="default"/>
+      </w:rPr>
+    </w:lvl>
+    <w:lvl w:ilvl="1" w:tplc="04090003" w:tentative="1">
+      <w:start w:val="1"/>
+      <w:numFmt w:val="bullet"/>
+      <w:lvlText w:val="o"/>
+      <w:lvlJc w:val="left"/>
+      <w:pPr>
+        <w:ind w:left="2160" w:hanging="360"/>
+      </w:pPr>
+      <w:rPr>
+        <w:rFonts w:ascii="Courier New" w:hAnsi="Courier New" w:cs="Courier New" w:hint="default"/>
+      </w:rPr>
+    </w:lvl>
+    <w:lvl w:ilvl="2" w:tplc="04090005" w:tentative="1">
+      <w:start w:val="1"/>
+      <w:numFmt w:val="bullet"/>
+      <w:lvlText w:val=""/>
+      <w:lvlJc w:val="left"/>
+      <w:pPr>
+        <w:ind w:left="2880" w:hanging="360"/>
+      </w:pPr>
+      <w:rPr>
+        <w:rFonts w:ascii="Wingdings" w:hAnsi="Wingdings" w:hint="default"/>
+      </w:rPr>
+    </w:lvl>
+    <w:lvl w:ilvl="3" w:tplc="04090001" w:tentative="1">
+      <w:start w:val="1"/>
+      <w:numFmt w:val="bullet"/>
+      <w:lvlText w:val=""/>
+      <w:lvlJc w:val="left"/>
+      <w:pPr>
+        <w:ind w:left="3600" w:hanging="360"/>
+      </w:pPr>
+      <w:rPr>
+        <w:rFonts w:ascii="Symbol" w:hAnsi="Symbol" w:hint="default"/>
+      </w:rPr>
+    </w:lvl>
+    <w:lvl w:ilvl="4" w:tplc="04090003" w:tentative="1">
+      <w:start w:val="1"/>
+      <w:numFmt w:val="bullet"/>
+      <w:lvlText w:val="o"/>
+      <w:lvlJc w:val="left"/>
+      <w:pPr>
+        <w:ind w:left="4320" w:hanging="360"/>
+      </w:pPr>
+      <w:rPr>
+        <w:rFonts w:ascii="Courier New" w:hAnsi="Courier New" w:cs="Courier New" w:hint="default"/>
+      </w:rPr>
+    </w:lvl>
+    <w:lvl w:ilvl="5" w:tplc="04090005" w:tentative="1">
+      <w:start w:val="1"/>
+      <w:numFmt w:val="bullet"/>
+      <w:lvlText w:val=""/>
+      <w:lvlJc w:val="left"/>
+      <w:pPr>
+        <w:ind w:left="5040" w:hanging="360"/>
+      </w:pPr>
+      <w:rPr>
+        <w:rFonts w:ascii="Wingdings" w:hAnsi="Wingdings" w:hint="default"/>
+      </w:rPr>
+    </w:lvl>
+    <w:lvl w:ilvl="6" w:tplc="04090001" w:tentative="1">
+      <w:start w:val="1"/>
+      <w:numFmt w:val="bullet"/>
+      <w:lvlText w:val=""/>
+      <w:lvlJc w:val="left"/>
+      <w:pPr>
+        <w:ind w:left="5760" w:hanging="360"/>
+      </w:pPr>
+      <w:rPr>
+        <w:rFonts w:ascii="Symbol" w:hAnsi="Symbol" w:hint="default"/>
+      </w:rPr>
+    </w:lvl>
+    <w:lvl w:ilvl="7" w:tplc="04090003" w:tentative="1">
+      <w:start w:val="1"/>
+      <w:numFmt w:val="bullet"/>
+      <w:lvlText w:val="o"/>
+      <w:lvlJc w:val="left"/>
+      <w:pPr>
+        <w:ind w:left="6480" w:hanging="360"/>
+      </w:pPr>
+      <w:rPr>
+        <w:rFonts w:ascii="Courier New" w:hAnsi="Courier New" w:cs="Courier New" w:hint="default"/>
+      </w:rPr>
+    </w:lvl>
+    <w:lvl w:ilvl="8" w:tplc="04090005" w:tentative="1">
+      <w:start w:val="1"/>
+      <w:numFmt w:val="bullet"/>
+      <w:lvlText w:val=""/>
+      <w:lvlJc w:val="left"/>
+      <w:pPr>
+        <w:ind w:left="7200" w:hanging="360"/>
+      </w:pPr>
+      <w:rPr>
+        <w:rFonts w:ascii="Wingdings" w:hAnsi="Wingdings" w:hint="default"/>
+      </w:rPr>
+    </w:lvl>
+  </w:abstractNum>
+  <w:abstractNum w:abstractNumId="10" w15:restartNumberingAfterBreak="0">
+    <w:nsid w:val="34A4369D"/>
+    <w:multiLevelType w:val="hybridMultilevel"/>
+    <w:tmpl w:val="71C8A3F8"/>
+    <w:lvl w:ilvl="0" w:tplc="04090001">
+      <w:start w:val="1"/>
+      <w:numFmt w:val="bullet"/>
+      <w:lvlText w:val=""/>
+      <w:lvlJc w:val="left"/>
+      <w:pPr>
+        <w:ind w:left="1080" w:hanging="360"/>
+      </w:pPr>
+      <w:rPr>
+        <w:rFonts w:ascii="Symbol" w:hAnsi="Symbol" w:hint="default"/>
+      </w:rPr>
+    </w:lvl>
+    <w:lvl w:ilvl="1" w:tplc="04090003">
+      <w:start w:val="1"/>
+      <w:numFmt w:val="bullet"/>
+      <w:lvlText w:val="o"/>
+      <w:lvlJc w:val="left"/>
+      <w:pPr>
+        <w:ind w:left="1800" w:hanging="360"/>
+      </w:pPr>
+      <w:rPr>
+        <w:rFonts w:ascii="Courier New" w:hAnsi="Courier New" w:cs="Courier New" w:hint="default"/>
+      </w:rPr>
+    </w:lvl>
+    <w:lvl w:ilvl="2" w:tplc="04090005" w:tentative="1">
+      <w:start w:val="1"/>
+      <w:numFmt w:val="bullet"/>
+      <w:lvlText w:val=""/>
+      <w:lvlJc w:val="left"/>
+      <w:pPr>
+        <w:ind w:left="2520" w:hanging="360"/>
+      </w:pPr>
+      <w:rPr>
+        <w:rFonts w:ascii="Wingdings" w:hAnsi="Wingdings" w:hint="default"/>
+      </w:rPr>
+    </w:lvl>
+    <w:lvl w:ilvl="3" w:tplc="04090001" w:tentative="1">
+      <w:start w:val="1"/>
+      <w:numFmt w:val="bullet"/>
+      <w:lvlText w:val=""/>
+      <w:lvlJc w:val="left"/>
+      <w:pPr>
+        <w:ind w:left="3240" w:hanging="360"/>
+      </w:pPr>
+      <w:rPr>
+        <w:rFonts w:ascii="Symbol" w:hAnsi="Symbol" w:hint="default"/>
+      </w:rPr>
+    </w:lvl>
+    <w:lvl w:ilvl="4" w:tplc="04090003" w:tentative="1">
+      <w:start w:val="1"/>
+      <w:numFmt w:val="bullet"/>
+      <w:lvlText w:val="o"/>
+      <w:lvlJc w:val="left"/>
+      <w:pPr>
+        <w:ind w:left="3960" w:hanging="360"/>
+      </w:pPr>
+      <w:rPr>
+        <w:rFonts w:ascii="Courier New" w:hAnsi="Courier New" w:cs="Courier New" w:hint="default"/>
+      </w:rPr>
+    </w:lvl>
+    <w:lvl w:ilvl="5" w:tplc="04090005" w:tentative="1">
+      <w:start w:val="1"/>
+      <w:numFmt w:val="bullet"/>
+      <w:lvlText w:val=""/>
+      <w:lvlJc w:val="left"/>
+      <w:pPr>
+        <w:ind w:left="4680" w:hanging="360"/>
+      </w:pPr>
+      <w:rPr>
+        <w:rFonts w:ascii="Wingdings" w:hAnsi="Wingdings" w:hint="default"/>
+      </w:rPr>
+    </w:lvl>
+    <w:lvl w:ilvl="6" w:tplc="04090001" w:tentative="1">
+      <w:start w:val="1"/>
+      <w:numFmt w:val="bullet"/>
+      <w:lvlText w:val=""/>
+      <w:lvlJc w:val="left"/>
+      <w:pPr>
+        <w:ind w:left="5400" w:hanging="360"/>
+      </w:pPr>
+      <w:rPr>
+        <w:rFonts w:ascii="Symbol" w:hAnsi="Symbol" w:hint="default"/>
+      </w:rPr>
+    </w:lvl>
+    <w:lvl w:ilvl="7" w:tplc="04090003" w:tentative="1">
+      <w:start w:val="1"/>
+      <w:numFmt w:val="bullet"/>
+      <w:lvlText w:val="o"/>
+      <w:lvlJc w:val="left"/>
+      <w:pPr>
+        <w:ind w:left="6120" w:hanging="360"/>
+      </w:pPr>
+      <w:rPr>
+        <w:rFonts w:ascii="Courier New" w:hAnsi="Courier New" w:cs="Courier New" w:hint="default"/>
+      </w:rPr>
+    </w:lvl>
+    <w:lvl w:ilvl="8" w:tplc="04090005" w:tentative="1">
+      <w:start w:val="1"/>
+      <w:numFmt w:val="bullet"/>
+      <w:lvlText w:val=""/>
+      <w:lvlJc w:val="left"/>
+      <w:pPr>
+        <w:ind w:left="6840" w:hanging="360"/>
+      </w:pPr>
+      <w:rPr>
+        <w:rFonts w:ascii="Wingdings" w:hAnsi="Wingdings" w:hint="default"/>
+      </w:rPr>
+    </w:lvl>
+  </w:abstractNum>
+  <w:abstractNum w:abstractNumId="11" w15:restartNumberingAfterBreak="0">
+    <w:nsid w:val="358729E7"/>
+    <w:multiLevelType w:val="hybridMultilevel"/>
+    <w:tmpl w:val="9BD83080"/>
+    <w:lvl w:ilvl="0" w:tplc="04090001">
+      <w:start w:val="1"/>
+      <w:numFmt w:val="bullet"/>
+      <w:lvlText w:val=""/>
+      <w:lvlJc w:val="left"/>
+      <w:pPr>
+        <w:ind w:left="1080" w:hanging="360"/>
+      </w:pPr>
+      <w:rPr>
+        <w:rFonts w:ascii="Symbol" w:hAnsi="Symbol" w:hint="default"/>
+      </w:rPr>
+    </w:lvl>
+    <w:lvl w:ilvl="1" w:tplc="04090003" w:tentative="1">
+      <w:start w:val="1"/>
+      <w:numFmt w:val="bullet"/>
+      <w:lvlText w:val="o"/>
+      <w:lvlJc w:val="left"/>
+      <w:pPr>
+        <w:ind w:left="1800" w:hanging="360"/>
+      </w:pPr>
+      <w:rPr>
+        <w:rFonts w:ascii="Courier New" w:hAnsi="Courier New" w:cs="Courier New" w:hint="default"/>
+      </w:rPr>
+    </w:lvl>
+    <w:lvl w:ilvl="2" w:tplc="04090005" w:tentative="1">
+      <w:start w:val="1"/>
+      <w:numFmt w:val="bullet"/>
+      <w:lvlText w:val=""/>
+      <w:lvlJc w:val="left"/>
+      <w:pPr>
+        <w:ind w:left="2520" w:hanging="360"/>
+      </w:pPr>
+      <w:rPr>
+        <w:rFonts w:ascii="Wingdings" w:hAnsi="Wingdings" w:hint="default"/>
+      </w:rPr>
+    </w:lvl>
+    <w:lvl w:ilvl="3" w:tplc="04090001" w:tentative="1">
+      <w:start w:val="1"/>
+      <w:numFmt w:val="bullet"/>
+      <w:lvlText w:val=""/>
+      <w:lvlJc w:val="left"/>
+      <w:pPr>
+        <w:ind w:left="3240" w:hanging="360"/>
+      </w:pPr>
+      <w:rPr>
+        <w:rFonts w:ascii="Symbol" w:hAnsi="Symbol" w:hint="default"/>
+      </w:rPr>
+    </w:lvl>
+    <w:lvl w:ilvl="4" w:tplc="04090003" w:tentative="1">
+      <w:start w:val="1"/>
+      <w:numFmt w:val="bullet"/>
+      <w:lvlText w:val="o"/>
+      <w:lvlJc w:val="left"/>
+      <w:pPr>
+        <w:ind w:left="3960" w:hanging="360"/>
+      </w:pPr>
+      <w:rPr>
+        <w:rFonts w:ascii="Courier New" w:hAnsi="Courier New" w:cs="Courier New" w:hint="default"/>
+      </w:rPr>
+    </w:lvl>
+    <w:lvl w:ilvl="5" w:tplc="04090005" w:tentative="1">
+      <w:start w:val="1"/>
+      <w:numFmt w:val="bullet"/>
+      <w:lvlText w:val=""/>
+      <w:lvlJc w:val="left"/>
+      <w:pPr>
+        <w:ind w:left="4680" w:hanging="360"/>
+      </w:pPr>
+      <w:rPr>
+        <w:rFonts w:ascii="Wingdings" w:hAnsi="Wingdings" w:hint="default"/>
+      </w:rPr>
+    </w:lvl>
+    <w:lvl w:ilvl="6" w:tplc="04090001" w:tentative="1">
+      <w:start w:val="1"/>
+      <w:numFmt w:val="bullet"/>
+      <w:lvlText w:val=""/>
+      <w:lvlJc w:val="left"/>
+      <w:pPr>
+        <w:ind w:left="5400" w:hanging="360"/>
+      </w:pPr>
+      <w:rPr>
+        <w:rFonts w:ascii="Symbol" w:hAnsi="Symbol" w:hint="default"/>
+      </w:rPr>
+    </w:lvl>
+    <w:lvl w:ilvl="7" w:tplc="04090003" w:tentative="1">
+      <w:start w:val="1"/>
+      <w:numFmt w:val="bullet"/>
+      <w:lvlText w:val="o"/>
+      <w:lvlJc w:val="left"/>
+      <w:pPr>
+        <w:ind w:left="6120" w:hanging="360"/>
+      </w:pPr>
+      <w:rPr>
+        <w:rFonts w:ascii="Courier New" w:hAnsi="Courier New" w:cs="Courier New" w:hint="default"/>
+      </w:rPr>
+    </w:lvl>
+    <w:lvl w:ilvl="8" w:tplc="04090005" w:tentative="1">
+      <w:start w:val="1"/>
+      <w:numFmt w:val="bullet"/>
+      <w:lvlText w:val=""/>
+      <w:lvlJc w:val="left"/>
+      <w:pPr>
+        <w:ind w:left="6840" w:hanging="360"/>
+      </w:pPr>
+      <w:rPr>
+        <w:rFonts w:ascii="Wingdings" w:hAnsi="Wingdings" w:hint="default"/>
+      </w:rPr>
+    </w:lvl>
+  </w:abstractNum>
+  <w:abstractNum w:abstractNumId="12" w15:restartNumberingAfterBreak="0">
+    <w:nsid w:val="387D4099"/>
+    <w:multiLevelType w:val="hybridMultilevel"/>
+    <w:tmpl w:val="C240A9DC"/>
+    <w:lvl w:ilvl="0" w:tplc="04090001">
+      <w:start w:val="1"/>
+      <w:numFmt w:val="bullet"/>
+      <w:lvlText w:val=""/>
+      <w:lvlJc w:val="left"/>
+      <w:pPr>
+        <w:ind w:left="720" w:hanging="360"/>
+      </w:pPr>
+      <w:rPr>
+        <w:rFonts w:ascii="Symbol" w:hAnsi="Symbol" w:hint="default"/>
+      </w:rPr>
+    </w:lvl>
+    <w:lvl w:ilvl="1" w:tplc="04090001">
+      <w:start w:val="1"/>
+      <w:numFmt w:val="bullet"/>
+      <w:lvlText w:val=""/>
+      <w:lvlJc w:val="left"/>
+      <w:pPr>
+        <w:ind w:left="1440" w:hanging="360"/>
+      </w:pPr>
+      <w:rPr>
+        <w:rFonts w:ascii="Symbol" w:hAnsi="Symbol" w:hint="default"/>
+      </w:rPr>
+    </w:lvl>
+    <w:lvl w:ilvl="2" w:tplc="0409001B" w:tentative="1">
+      <w:start w:val="1"/>
+      <w:numFmt w:val="lowerRoman"/>
+      <w:lvlText w:val="%3."/>
+      <w:lvlJc w:val="right"/>
+      <w:pPr>
+        <w:ind w:left="2160" w:hanging="180"/>
+      </w:pPr>
+    </w:lvl>
+    <w:lvl w:ilvl="3" w:tplc="0409000F" w:tentative="1">
+      <w:start w:val="1"/>
+      <w:numFmt w:val="decimal"/>
+      <w:lvlText w:val="%4."/>
+      <w:lvlJc w:val="left"/>
+      <w:pPr>
+        <w:ind w:left="2880" w:hanging="360"/>
+      </w:pPr>
+    </w:lvl>
+    <w:lvl w:ilvl="4" w:tplc="04090019" w:tentative="1">
+      <w:start w:val="1"/>
+      <w:numFmt w:val="lowerLetter"/>
+      <w:lvlText w:val="%5."/>
+      <w:lvlJc w:val="left"/>
+      <w:pPr>
+        <w:ind w:left="3600" w:hanging="360"/>
+      </w:pPr>
+    </w:lvl>
+    <w:lvl w:ilvl="5" w:tplc="0409001B" w:tentative="1">
+      <w:start w:val="1"/>
+      <w:numFmt w:val="lowerRoman"/>
+      <w:lvlText w:val="%6."/>
+      <w:lvlJc w:val="right"/>
+      <w:pPr>
+        <w:ind w:left="4320" w:hanging="180"/>
+      </w:pPr>
+    </w:lvl>
+    <w:lvl w:ilvl="6" w:tplc="0409000F" w:tentative="1">
+      <w:start w:val="1"/>
+      <w:numFmt w:val="decimal"/>
+      <w:lvlText w:val="%7."/>
+      <w:lvlJc w:val="left"/>
+      <w:pPr>
+        <w:ind w:left="5040" w:hanging="360"/>
+      </w:pPr>
+    </w:lvl>
+    <w:lvl w:ilvl="7" w:tplc="04090019" w:tentative="1">
+      <w:start w:val="1"/>
+      <w:numFmt w:val="lowerLetter"/>
+      <w:lvlText w:val="%8."/>
+      <w:lvlJc w:val="left"/>
+      <w:pPr>
+        <w:ind w:left="5760" w:hanging="360"/>
+      </w:pPr>
+    </w:lvl>
+    <w:lvl w:ilvl="8" w:tplc="0409001B" w:tentative="1">
+      <w:start w:val="1"/>
+      <w:numFmt w:val="lowerRoman"/>
+      <w:lvlText w:val="%9."/>
+      <w:lvlJc w:val="right"/>
+      <w:pPr>
+        <w:ind w:left="6480" w:hanging="180"/>
+      </w:pPr>
+    </w:lvl>
+  </w:abstractNum>
+  <w:abstractNum w:abstractNumId="13" w15:restartNumberingAfterBreak="0">
     <w:nsid w:val="395D5B25"/>
     <w:multiLevelType w:val="multilevel"/>
     <w:tmpl w:val="BBA2C182"/>
@@ -37393,7 +39215,7 @@
       </w:rPr>
     </w:lvl>
   </w:abstractNum>
-  <w:abstractNum w:abstractNumId="8" w15:restartNumberingAfterBreak="0">
+  <w:abstractNum w:abstractNumId="14" w15:restartNumberingAfterBreak="0">
     <w:nsid w:val="3F2D5AF8"/>
     <w:multiLevelType w:val="hybridMultilevel"/>
     <w:tmpl w:val="DCC05840"/>
@@ -37506,7 +39328,120 @@
       </w:rPr>
     </w:lvl>
   </w:abstractNum>
-  <w:abstractNum w:abstractNumId="9" w15:restartNumberingAfterBreak="0">
+  <w:abstractNum w:abstractNumId="15" w15:restartNumberingAfterBreak="0">
+    <w:nsid w:val="3F9338A8"/>
+    <w:multiLevelType w:val="hybridMultilevel"/>
+    <w:tmpl w:val="9E92DE5E"/>
+    <w:lvl w:ilvl="0" w:tplc="04090001">
+      <w:start w:val="1"/>
+      <w:numFmt w:val="bullet"/>
+      <w:lvlText w:val=""/>
+      <w:lvlJc w:val="left"/>
+      <w:pPr>
+        <w:ind w:left="720" w:hanging="360"/>
+      </w:pPr>
+      <w:rPr>
+        <w:rFonts w:ascii="Symbol" w:hAnsi="Symbol" w:hint="default"/>
+      </w:rPr>
+    </w:lvl>
+    <w:lvl w:ilvl="1" w:tplc="04090003" w:tentative="1">
+      <w:start w:val="1"/>
+      <w:numFmt w:val="bullet"/>
+      <w:lvlText w:val="o"/>
+      <w:lvlJc w:val="left"/>
+      <w:pPr>
+        <w:ind w:left="1440" w:hanging="360"/>
+      </w:pPr>
+      <w:rPr>
+        <w:rFonts w:ascii="Courier New" w:hAnsi="Courier New" w:cs="Courier New" w:hint="default"/>
+      </w:rPr>
+    </w:lvl>
+    <w:lvl w:ilvl="2" w:tplc="04090005" w:tentative="1">
+      <w:start w:val="1"/>
+      <w:numFmt w:val="bullet"/>
+      <w:lvlText w:val=""/>
+      <w:lvlJc w:val="left"/>
+      <w:pPr>
+        <w:ind w:left="2160" w:hanging="360"/>
+      </w:pPr>
+      <w:rPr>
+        <w:rFonts w:ascii="Wingdings" w:hAnsi="Wingdings" w:hint="default"/>
+      </w:rPr>
+    </w:lvl>
+    <w:lvl w:ilvl="3" w:tplc="04090001" w:tentative="1">
+      <w:start w:val="1"/>
+      <w:numFmt w:val="bullet"/>
+      <w:lvlText w:val=""/>
+      <w:lvlJc w:val="left"/>
+      <w:pPr>
+        <w:ind w:left="2880" w:hanging="360"/>
+      </w:pPr>
+      <w:rPr>
+        <w:rFonts w:ascii="Symbol" w:hAnsi="Symbol" w:hint="default"/>
+      </w:rPr>
+    </w:lvl>
+    <w:lvl w:ilvl="4" w:tplc="04090003" w:tentative="1">
+      <w:start w:val="1"/>
+      <w:numFmt w:val="bullet"/>
+      <w:lvlText w:val="o"/>
+      <w:lvlJc w:val="left"/>
+      <w:pPr>
+        <w:ind w:left="3600" w:hanging="360"/>
+      </w:pPr>
+      <w:rPr>
+        <w:rFonts w:ascii="Courier New" w:hAnsi="Courier New" w:cs="Courier New" w:hint="default"/>
+      </w:rPr>
+    </w:lvl>
+    <w:lvl w:ilvl="5" w:tplc="04090005" w:tentative="1">
+      <w:start w:val="1"/>
+      <w:numFmt w:val="bullet"/>
+      <w:lvlText w:val=""/>
+      <w:lvlJc w:val="left"/>
+      <w:pPr>
+        <w:ind w:left="4320" w:hanging="360"/>
+      </w:pPr>
+      <w:rPr>
+        <w:rFonts w:ascii="Wingdings" w:hAnsi="Wingdings" w:hint="default"/>
+      </w:rPr>
+    </w:lvl>
+    <w:lvl w:ilvl="6" w:tplc="04090001" w:tentative="1">
+      <w:start w:val="1"/>
+      <w:numFmt w:val="bullet"/>
+      <w:lvlText w:val=""/>
+      <w:lvlJc w:val="left"/>
+      <w:pPr>
+        <w:ind w:left="5040" w:hanging="360"/>
+      </w:pPr>
+      <w:rPr>
+        <w:rFonts w:ascii="Symbol" w:hAnsi="Symbol" w:hint="default"/>
+      </w:rPr>
+    </w:lvl>
+    <w:lvl w:ilvl="7" w:tplc="04090003" w:tentative="1">
+      <w:start w:val="1"/>
+      <w:numFmt w:val="bullet"/>
+      <w:lvlText w:val="o"/>
+      <w:lvlJc w:val="left"/>
+      <w:pPr>
+        <w:ind w:left="5760" w:hanging="360"/>
+      </w:pPr>
+      <w:rPr>
+        <w:rFonts w:ascii="Courier New" w:hAnsi="Courier New" w:cs="Courier New" w:hint="default"/>
+      </w:rPr>
+    </w:lvl>
+    <w:lvl w:ilvl="8" w:tplc="04090005" w:tentative="1">
+      <w:start w:val="1"/>
+      <w:numFmt w:val="bullet"/>
+      <w:lvlText w:val=""/>
+      <w:lvlJc w:val="left"/>
+      <w:pPr>
+        <w:ind w:left="6480" w:hanging="360"/>
+      </w:pPr>
+      <w:rPr>
+        <w:rFonts w:ascii="Wingdings" w:hAnsi="Wingdings" w:hint="default"/>
+      </w:rPr>
+    </w:lvl>
+  </w:abstractNum>
+  <w:abstractNum w:abstractNumId="16" w15:restartNumberingAfterBreak="0">
     <w:nsid w:val="462362C3"/>
     <w:multiLevelType w:val="hybridMultilevel"/>
     <w:tmpl w:val="35903938"/>
@@ -37619,7 +39554,7 @@
       </w:rPr>
     </w:lvl>
   </w:abstractNum>
-  <w:abstractNum w:abstractNumId="10" w15:restartNumberingAfterBreak="0">
+  <w:abstractNum w:abstractNumId="17" w15:restartNumberingAfterBreak="0">
     <w:nsid w:val="46E87CCD"/>
     <w:multiLevelType w:val="multilevel"/>
     <w:tmpl w:val="46E87CCD"/>
@@ -37670,7 +39605,7 @@
       <w:lvlJc w:val="left"/>
     </w:lvl>
   </w:abstractNum>
-  <w:abstractNum w:abstractNumId="11" w15:restartNumberingAfterBreak="0">
+  <w:abstractNum w:abstractNumId="18" w15:restartNumberingAfterBreak="0">
     <w:nsid w:val="48F76C63"/>
     <w:multiLevelType w:val="hybridMultilevel"/>
     <w:tmpl w:val="C2525986"/>
@@ -37783,17 +39718,17 @@
       </w:rPr>
     </w:lvl>
   </w:abstractNum>
-  <w:abstractNum w:abstractNumId="12" w15:restartNumberingAfterBreak="0">
-    <w:nsid w:val="4D3E05DA"/>
+  <w:abstractNum w:abstractNumId="19" w15:restartNumberingAfterBreak="0">
+    <w:nsid w:val="4A100C55"/>
     <w:multiLevelType w:val="hybridMultilevel"/>
-    <w:tmpl w:val="3E48996A"/>
+    <w:tmpl w:val="920EB8E0"/>
     <w:lvl w:ilvl="0" w:tplc="04090001">
       <w:start w:val="1"/>
       <w:numFmt w:val="bullet"/>
       <w:lvlText w:val=""/>
       <w:lvlJc w:val="left"/>
       <w:pPr>
-        <w:ind w:left="720" w:hanging="360"/>
+        <w:ind w:left="2160" w:hanging="360"/>
       </w:pPr>
       <w:rPr>
         <w:rFonts w:ascii="Symbol" w:hAnsi="Symbol" w:hint="default"/>
@@ -37805,7 +39740,7 @@
       <w:lvlText w:val="o"/>
       <w:lvlJc w:val="left"/>
       <w:pPr>
-        <w:ind w:left="1440" w:hanging="360"/>
+        <w:ind w:left="2880" w:hanging="360"/>
       </w:pPr>
       <w:rPr>
         <w:rFonts w:ascii="Courier New" w:hAnsi="Courier New" w:cs="Courier New" w:hint="default"/>
@@ -37817,7 +39752,7 @@
       <w:lvlText w:val=""/>
       <w:lvlJc w:val="left"/>
       <w:pPr>
-        <w:ind w:left="2160" w:hanging="360"/>
+        <w:ind w:left="3600" w:hanging="360"/>
       </w:pPr>
       <w:rPr>
         <w:rFonts w:ascii="Wingdings" w:hAnsi="Wingdings" w:hint="default"/>
@@ -37829,7 +39764,7 @@
       <w:lvlText w:val=""/>
       <w:lvlJc w:val="left"/>
       <w:pPr>
-        <w:ind w:left="2880" w:hanging="360"/>
+        <w:ind w:left="4320" w:hanging="360"/>
       </w:pPr>
       <w:rPr>
         <w:rFonts w:ascii="Symbol" w:hAnsi="Symbol" w:hint="default"/>
@@ -37841,7 +39776,7 @@
       <w:lvlText w:val="o"/>
       <w:lvlJc w:val="left"/>
       <w:pPr>
-        <w:ind w:left="3600" w:hanging="360"/>
+        <w:ind w:left="5040" w:hanging="360"/>
       </w:pPr>
       <w:rPr>
         <w:rFonts w:ascii="Courier New" w:hAnsi="Courier New" w:cs="Courier New" w:hint="default"/>
@@ -37853,7 +39788,7 @@
       <w:lvlText w:val=""/>
       <w:lvlJc w:val="left"/>
       <w:pPr>
-        <w:ind w:left="4320" w:hanging="360"/>
+        <w:ind w:left="5760" w:hanging="360"/>
       </w:pPr>
       <w:rPr>
         <w:rFonts w:ascii="Wingdings" w:hAnsi="Wingdings" w:hint="default"/>
@@ -37865,7 +39800,7 @@
       <w:lvlText w:val=""/>
       <w:lvlJc w:val="left"/>
       <w:pPr>
-        <w:ind w:left="5040" w:hanging="360"/>
+        <w:ind w:left="6480" w:hanging="360"/>
       </w:pPr>
       <w:rPr>
         <w:rFonts w:ascii="Symbol" w:hAnsi="Symbol" w:hint="default"/>
@@ -37877,7 +39812,7 @@
       <w:lvlText w:val="o"/>
       <w:lvlJc w:val="left"/>
       <w:pPr>
-        <w:ind w:left="5760" w:hanging="360"/>
+        <w:ind w:left="7200" w:hanging="360"/>
       </w:pPr>
       <w:rPr>
         <w:rFonts w:ascii="Courier New" w:hAnsi="Courier New" w:cs="Courier New" w:hint="default"/>
@@ -37889,14 +39824,353 @@
       <w:lvlText w:val=""/>
       <w:lvlJc w:val="left"/>
       <w:pPr>
-        <w:ind w:left="6480" w:hanging="360"/>
+        <w:ind w:left="7920" w:hanging="360"/>
       </w:pPr>
       <w:rPr>
         <w:rFonts w:ascii="Wingdings" w:hAnsi="Wingdings" w:hint="default"/>
       </w:rPr>
     </w:lvl>
   </w:abstractNum>
-  <w:abstractNum w:abstractNumId="13" w15:restartNumberingAfterBreak="0">
+  <w:abstractNum w:abstractNumId="20" w15:restartNumberingAfterBreak="0">
+    <w:nsid w:val="4B2511B3"/>
+    <w:multiLevelType w:val="hybridMultilevel"/>
+    <w:tmpl w:val="82BE1366"/>
+    <w:lvl w:ilvl="0" w:tplc="04090001">
+      <w:start w:val="1"/>
+      <w:numFmt w:val="bullet"/>
+      <w:lvlText w:val=""/>
+      <w:lvlJc w:val="left"/>
+      <w:pPr>
+        <w:ind w:left="1080" w:hanging="360"/>
+      </w:pPr>
+      <w:rPr>
+        <w:rFonts w:ascii="Symbol" w:hAnsi="Symbol" w:hint="default"/>
+      </w:rPr>
+    </w:lvl>
+    <w:lvl w:ilvl="1" w:tplc="04090003" w:tentative="1">
+      <w:start w:val="1"/>
+      <w:numFmt w:val="bullet"/>
+      <w:lvlText w:val="o"/>
+      <w:lvlJc w:val="left"/>
+      <w:pPr>
+        <w:ind w:left="1800" w:hanging="360"/>
+      </w:pPr>
+      <w:rPr>
+        <w:rFonts w:ascii="Courier New" w:hAnsi="Courier New" w:cs="Courier New" w:hint="default"/>
+      </w:rPr>
+    </w:lvl>
+    <w:lvl w:ilvl="2" w:tplc="04090005" w:tentative="1">
+      <w:start w:val="1"/>
+      <w:numFmt w:val="bullet"/>
+      <w:lvlText w:val=""/>
+      <w:lvlJc w:val="left"/>
+      <w:pPr>
+        <w:ind w:left="2520" w:hanging="360"/>
+      </w:pPr>
+      <w:rPr>
+        <w:rFonts w:ascii="Wingdings" w:hAnsi="Wingdings" w:hint="default"/>
+      </w:rPr>
+    </w:lvl>
+    <w:lvl w:ilvl="3" w:tplc="04090001" w:tentative="1">
+      <w:start w:val="1"/>
+      <w:numFmt w:val="bullet"/>
+      <w:lvlText w:val=""/>
+      <w:lvlJc w:val="left"/>
+      <w:pPr>
+        <w:ind w:left="3240" w:hanging="360"/>
+      </w:pPr>
+      <w:rPr>
+        <w:rFonts w:ascii="Symbol" w:hAnsi="Symbol" w:hint="default"/>
+      </w:rPr>
+    </w:lvl>
+    <w:lvl w:ilvl="4" w:tplc="04090003" w:tentative="1">
+      <w:start w:val="1"/>
+      <w:numFmt w:val="bullet"/>
+      <w:lvlText w:val="o"/>
+      <w:lvlJc w:val="left"/>
+      <w:pPr>
+        <w:ind w:left="3960" w:hanging="360"/>
+      </w:pPr>
+      <w:rPr>
+        <w:rFonts w:ascii="Courier New" w:hAnsi="Courier New" w:cs="Courier New" w:hint="default"/>
+      </w:rPr>
+    </w:lvl>
+    <w:lvl w:ilvl="5" w:tplc="04090005" w:tentative="1">
+      <w:start w:val="1"/>
+      <w:numFmt w:val="bullet"/>
+      <w:lvlText w:val=""/>
+      <w:lvlJc w:val="left"/>
+      <w:pPr>
+        <w:ind w:left="4680" w:hanging="360"/>
+      </w:pPr>
+      <w:rPr>
+        <w:rFonts w:ascii="Wingdings" w:hAnsi="Wingdings" w:hint="default"/>
+      </w:rPr>
+    </w:lvl>
+    <w:lvl w:ilvl="6" w:tplc="04090001" w:tentative="1">
+      <w:start w:val="1"/>
+      <w:numFmt w:val="bullet"/>
+      <w:lvlText w:val=""/>
+      <w:lvlJc w:val="left"/>
+      <w:pPr>
+        <w:ind w:left="5400" w:hanging="360"/>
+      </w:pPr>
+      <w:rPr>
+        <w:rFonts w:ascii="Symbol" w:hAnsi="Symbol" w:hint="default"/>
+      </w:rPr>
+    </w:lvl>
+    <w:lvl w:ilvl="7" w:tplc="04090003" w:tentative="1">
+      <w:start w:val="1"/>
+      <w:numFmt w:val="bullet"/>
+      <w:lvlText w:val="o"/>
+      <w:lvlJc w:val="left"/>
+      <w:pPr>
+        <w:ind w:left="6120" w:hanging="360"/>
+      </w:pPr>
+      <w:rPr>
+        <w:rFonts w:ascii="Courier New" w:hAnsi="Courier New" w:cs="Courier New" w:hint="default"/>
+      </w:rPr>
+    </w:lvl>
+    <w:lvl w:ilvl="8" w:tplc="04090005" w:tentative="1">
+      <w:start w:val="1"/>
+      <w:numFmt w:val="bullet"/>
+      <w:lvlText w:val=""/>
+      <w:lvlJc w:val="left"/>
+      <w:pPr>
+        <w:ind w:left="6840" w:hanging="360"/>
+      </w:pPr>
+      <w:rPr>
+        <w:rFonts w:ascii="Wingdings" w:hAnsi="Wingdings" w:hint="default"/>
+      </w:rPr>
+    </w:lvl>
+  </w:abstractNum>
+  <w:abstractNum w:abstractNumId="21" w15:restartNumberingAfterBreak="0">
+    <w:nsid w:val="4D3E05DA"/>
+    <w:multiLevelType w:val="hybridMultilevel"/>
+    <w:tmpl w:val="3E48996A"/>
+    <w:lvl w:ilvl="0" w:tplc="04090001">
+      <w:start w:val="1"/>
+      <w:numFmt w:val="bullet"/>
+      <w:lvlText w:val=""/>
+      <w:lvlJc w:val="left"/>
+      <w:pPr>
+        <w:ind w:left="720" w:hanging="360"/>
+      </w:pPr>
+      <w:rPr>
+        <w:rFonts w:ascii="Symbol" w:hAnsi="Symbol" w:hint="default"/>
+      </w:rPr>
+    </w:lvl>
+    <w:lvl w:ilvl="1" w:tplc="04090003" w:tentative="1">
+      <w:start w:val="1"/>
+      <w:numFmt w:val="bullet"/>
+      <w:lvlText w:val="o"/>
+      <w:lvlJc w:val="left"/>
+      <w:pPr>
+        <w:ind w:left="1440" w:hanging="360"/>
+      </w:pPr>
+      <w:rPr>
+        <w:rFonts w:ascii="Courier New" w:hAnsi="Courier New" w:cs="Courier New" w:hint="default"/>
+      </w:rPr>
+    </w:lvl>
+    <w:lvl w:ilvl="2" w:tplc="04090005" w:tentative="1">
+      <w:start w:val="1"/>
+      <w:numFmt w:val="bullet"/>
+      <w:lvlText w:val=""/>
+      <w:lvlJc w:val="left"/>
+      <w:pPr>
+        <w:ind w:left="2160" w:hanging="360"/>
+      </w:pPr>
+      <w:rPr>
+        <w:rFonts w:ascii="Wingdings" w:hAnsi="Wingdings" w:hint="default"/>
+      </w:rPr>
+    </w:lvl>
+    <w:lvl w:ilvl="3" w:tplc="04090001" w:tentative="1">
+      <w:start w:val="1"/>
+      <w:numFmt w:val="bullet"/>
+      <w:lvlText w:val=""/>
+      <w:lvlJc w:val="left"/>
+      <w:pPr>
+        <w:ind w:left="2880" w:hanging="360"/>
+      </w:pPr>
+      <w:rPr>
+        <w:rFonts w:ascii="Symbol" w:hAnsi="Symbol" w:hint="default"/>
+      </w:rPr>
+    </w:lvl>
+    <w:lvl w:ilvl="4" w:tplc="04090003" w:tentative="1">
+      <w:start w:val="1"/>
+      <w:numFmt w:val="bullet"/>
+      <w:lvlText w:val="o"/>
+      <w:lvlJc w:val="left"/>
+      <w:pPr>
+        <w:ind w:left="3600" w:hanging="360"/>
+      </w:pPr>
+      <w:rPr>
+        <w:rFonts w:ascii="Courier New" w:hAnsi="Courier New" w:cs="Courier New" w:hint="default"/>
+      </w:rPr>
+    </w:lvl>
+    <w:lvl w:ilvl="5" w:tplc="04090005" w:tentative="1">
+      <w:start w:val="1"/>
+      <w:numFmt w:val="bullet"/>
+      <w:lvlText w:val=""/>
+      <w:lvlJc w:val="left"/>
+      <w:pPr>
+        <w:ind w:left="4320" w:hanging="360"/>
+      </w:pPr>
+      <w:rPr>
+        <w:rFonts w:ascii="Wingdings" w:hAnsi="Wingdings" w:hint="default"/>
+      </w:rPr>
+    </w:lvl>
+    <w:lvl w:ilvl="6" w:tplc="04090001" w:tentative="1">
+      <w:start w:val="1"/>
+      <w:numFmt w:val="bullet"/>
+      <w:lvlText w:val=""/>
+      <w:lvlJc w:val="left"/>
+      <w:pPr>
+        <w:ind w:left="5040" w:hanging="360"/>
+      </w:pPr>
+      <w:rPr>
+        <w:rFonts w:ascii="Symbol" w:hAnsi="Symbol" w:hint="default"/>
+      </w:rPr>
+    </w:lvl>
+    <w:lvl w:ilvl="7" w:tplc="04090003" w:tentative="1">
+      <w:start w:val="1"/>
+      <w:numFmt w:val="bullet"/>
+      <w:lvlText w:val="o"/>
+      <w:lvlJc w:val="left"/>
+      <w:pPr>
+        <w:ind w:left="5760" w:hanging="360"/>
+      </w:pPr>
+      <w:rPr>
+        <w:rFonts w:ascii="Courier New" w:hAnsi="Courier New" w:cs="Courier New" w:hint="default"/>
+      </w:rPr>
+    </w:lvl>
+    <w:lvl w:ilvl="8" w:tplc="04090005" w:tentative="1">
+      <w:start w:val="1"/>
+      <w:numFmt w:val="bullet"/>
+      <w:lvlText w:val=""/>
+      <w:lvlJc w:val="left"/>
+      <w:pPr>
+        <w:ind w:left="6480" w:hanging="360"/>
+      </w:pPr>
+      <w:rPr>
+        <w:rFonts w:ascii="Wingdings" w:hAnsi="Wingdings" w:hint="default"/>
+      </w:rPr>
+    </w:lvl>
+  </w:abstractNum>
+  <w:abstractNum w:abstractNumId="22" w15:restartNumberingAfterBreak="0">
+    <w:nsid w:val="4D475953"/>
+    <w:multiLevelType w:val="hybridMultilevel"/>
+    <w:tmpl w:val="33A6F4D2"/>
+    <w:lvl w:ilvl="0" w:tplc="04090001">
+      <w:start w:val="1"/>
+      <w:numFmt w:val="bullet"/>
+      <w:lvlText w:val=""/>
+      <w:lvlJc w:val="left"/>
+      <w:pPr>
+        <w:ind w:left="1080" w:hanging="360"/>
+      </w:pPr>
+      <w:rPr>
+        <w:rFonts w:ascii="Symbol" w:hAnsi="Symbol" w:hint="default"/>
+      </w:rPr>
+    </w:lvl>
+    <w:lvl w:ilvl="1" w:tplc="04090003" w:tentative="1">
+      <w:start w:val="1"/>
+      <w:numFmt w:val="bullet"/>
+      <w:lvlText w:val="o"/>
+      <w:lvlJc w:val="left"/>
+      <w:pPr>
+        <w:ind w:left="1800" w:hanging="360"/>
+      </w:pPr>
+      <w:rPr>
+        <w:rFonts w:ascii="Courier New" w:hAnsi="Courier New" w:cs="Courier New" w:hint="default"/>
+      </w:rPr>
+    </w:lvl>
+    <w:lvl w:ilvl="2" w:tplc="04090005" w:tentative="1">
+      <w:start w:val="1"/>
+      <w:numFmt w:val="bullet"/>
+      <w:lvlText w:val=""/>
+      <w:lvlJc w:val="left"/>
+      <w:pPr>
+        <w:ind w:left="2520" w:hanging="360"/>
+      </w:pPr>
+      <w:rPr>
+        <w:rFonts w:ascii="Wingdings" w:hAnsi="Wingdings" w:hint="default"/>
+      </w:rPr>
+    </w:lvl>
+    <w:lvl w:ilvl="3" w:tplc="04090001" w:tentative="1">
+      <w:start w:val="1"/>
+      <w:numFmt w:val="bullet"/>
+      <w:lvlText w:val=""/>
+      <w:lvlJc w:val="left"/>
+      <w:pPr>
+        <w:ind w:left="3240" w:hanging="360"/>
+      </w:pPr>
+      <w:rPr>
+        <w:rFonts w:ascii="Symbol" w:hAnsi="Symbol" w:hint="default"/>
+      </w:rPr>
+    </w:lvl>
+    <w:lvl w:ilvl="4" w:tplc="04090003" w:tentative="1">
+      <w:start w:val="1"/>
+      <w:numFmt w:val="bullet"/>
+      <w:lvlText w:val="o"/>
+      <w:lvlJc w:val="left"/>
+      <w:pPr>
+        <w:ind w:left="3960" w:hanging="360"/>
+      </w:pPr>
+      <w:rPr>
+        <w:rFonts w:ascii="Courier New" w:hAnsi="Courier New" w:cs="Courier New" w:hint="default"/>
+      </w:rPr>
+    </w:lvl>
+    <w:lvl w:ilvl="5" w:tplc="04090005" w:tentative="1">
+      <w:start w:val="1"/>
+      <w:numFmt w:val="bullet"/>
+      <w:lvlText w:val=""/>
+      <w:lvlJc w:val="left"/>
+      <w:pPr>
+        <w:ind w:left="4680" w:hanging="360"/>
+      </w:pPr>
+      <w:rPr>
+        <w:rFonts w:ascii="Wingdings" w:hAnsi="Wingdings" w:hint="default"/>
+      </w:rPr>
+    </w:lvl>
+    <w:lvl w:ilvl="6" w:tplc="04090001" w:tentative="1">
+      <w:start w:val="1"/>
+      <w:numFmt w:val="bullet"/>
+      <w:lvlText w:val=""/>
+      <w:lvlJc w:val="left"/>
+      <w:pPr>
+        <w:ind w:left="5400" w:hanging="360"/>
+      </w:pPr>
+      <w:rPr>
+        <w:rFonts w:ascii="Symbol" w:hAnsi="Symbol" w:hint="default"/>
+      </w:rPr>
+    </w:lvl>
+    <w:lvl w:ilvl="7" w:tplc="04090003" w:tentative="1">
+      <w:start w:val="1"/>
+      <w:numFmt w:val="bullet"/>
+      <w:lvlText w:val="o"/>
+      <w:lvlJc w:val="left"/>
+      <w:pPr>
+        <w:ind w:left="6120" w:hanging="360"/>
+      </w:pPr>
+      <w:rPr>
+        <w:rFonts w:ascii="Courier New" w:hAnsi="Courier New" w:cs="Courier New" w:hint="default"/>
+      </w:rPr>
+    </w:lvl>
+    <w:lvl w:ilvl="8" w:tplc="04090005" w:tentative="1">
+      <w:start w:val="1"/>
+      <w:numFmt w:val="bullet"/>
+      <w:lvlText w:val=""/>
+      <w:lvlJc w:val="left"/>
+      <w:pPr>
+        <w:ind w:left="6840" w:hanging="360"/>
+      </w:pPr>
+      <w:rPr>
+        <w:rFonts w:ascii="Wingdings" w:hAnsi="Wingdings" w:hint="default"/>
+      </w:rPr>
+    </w:lvl>
+  </w:abstractNum>
+  <w:abstractNum w:abstractNumId="23" w15:restartNumberingAfterBreak="0">
     <w:nsid w:val="4DED4B32"/>
     <w:multiLevelType w:val="hybridMultilevel"/>
     <w:tmpl w:val="BA3AD090"/>
@@ -37985,7 +40259,7 @@
       </w:pPr>
     </w:lvl>
   </w:abstractNum>
-  <w:abstractNum w:abstractNumId="14" w15:restartNumberingAfterBreak="0">
+  <w:abstractNum w:abstractNumId="24" w15:restartNumberingAfterBreak="0">
     <w:nsid w:val="4E60021F"/>
     <w:multiLevelType w:val="hybridMultilevel"/>
     <w:tmpl w:val="2F02C050"/>
@@ -38098,7 +40372,120 @@
       </w:rPr>
     </w:lvl>
   </w:abstractNum>
-  <w:abstractNum w:abstractNumId="15" w15:restartNumberingAfterBreak="0">
+  <w:abstractNum w:abstractNumId="25" w15:restartNumberingAfterBreak="0">
+    <w:nsid w:val="594319EA"/>
+    <w:multiLevelType w:val="hybridMultilevel"/>
+    <w:tmpl w:val="BCE64702"/>
+    <w:lvl w:ilvl="0" w:tplc="04090001">
+      <w:start w:val="1"/>
+      <w:numFmt w:val="bullet"/>
+      <w:lvlText w:val=""/>
+      <w:lvlJc w:val="left"/>
+      <w:pPr>
+        <w:ind w:left="720" w:hanging="360"/>
+      </w:pPr>
+      <w:rPr>
+        <w:rFonts w:ascii="Symbol" w:hAnsi="Symbol" w:hint="default"/>
+      </w:rPr>
+    </w:lvl>
+    <w:lvl w:ilvl="1" w:tplc="04090003" w:tentative="1">
+      <w:start w:val="1"/>
+      <w:numFmt w:val="bullet"/>
+      <w:lvlText w:val="o"/>
+      <w:lvlJc w:val="left"/>
+      <w:pPr>
+        <w:ind w:left="1440" w:hanging="360"/>
+      </w:pPr>
+      <w:rPr>
+        <w:rFonts w:ascii="Courier New" w:hAnsi="Courier New" w:cs="Courier New" w:hint="default"/>
+      </w:rPr>
+    </w:lvl>
+    <w:lvl w:ilvl="2" w:tplc="04090005" w:tentative="1">
+      <w:start w:val="1"/>
+      <w:numFmt w:val="bullet"/>
+      <w:lvlText w:val=""/>
+      <w:lvlJc w:val="left"/>
+      <w:pPr>
+        <w:ind w:left="2160" w:hanging="360"/>
+      </w:pPr>
+      <w:rPr>
+        <w:rFonts w:ascii="Wingdings" w:hAnsi="Wingdings" w:hint="default"/>
+      </w:rPr>
+    </w:lvl>
+    <w:lvl w:ilvl="3" w:tplc="04090001" w:tentative="1">
+      <w:start w:val="1"/>
+      <w:numFmt w:val="bullet"/>
+      <w:lvlText w:val=""/>
+      <w:lvlJc w:val="left"/>
+      <w:pPr>
+        <w:ind w:left="2880" w:hanging="360"/>
+      </w:pPr>
+      <w:rPr>
+        <w:rFonts w:ascii="Symbol" w:hAnsi="Symbol" w:hint="default"/>
+      </w:rPr>
+    </w:lvl>
+    <w:lvl w:ilvl="4" w:tplc="04090003" w:tentative="1">
+      <w:start w:val="1"/>
+      <w:numFmt w:val="bullet"/>
+      <w:lvlText w:val="o"/>
+      <w:lvlJc w:val="left"/>
+      <w:pPr>
+        <w:ind w:left="3600" w:hanging="360"/>
+      </w:pPr>
+      <w:rPr>
+        <w:rFonts w:ascii="Courier New" w:hAnsi="Courier New" w:cs="Courier New" w:hint="default"/>
+      </w:rPr>
+    </w:lvl>
+    <w:lvl w:ilvl="5" w:tplc="04090005" w:tentative="1">
+      <w:start w:val="1"/>
+      <w:numFmt w:val="bullet"/>
+      <w:lvlText w:val=""/>
+      <w:lvlJc w:val="left"/>
+      <w:pPr>
+        <w:ind w:left="4320" w:hanging="360"/>
+      </w:pPr>
+      <w:rPr>
+        <w:rFonts w:ascii="Wingdings" w:hAnsi="Wingdings" w:hint="default"/>
+      </w:rPr>
+    </w:lvl>
+    <w:lvl w:ilvl="6" w:tplc="04090001" w:tentative="1">
+      <w:start w:val="1"/>
+      <w:numFmt w:val="bullet"/>
+      <w:lvlText w:val=""/>
+      <w:lvlJc w:val="left"/>
+      <w:pPr>
+        <w:ind w:left="5040" w:hanging="360"/>
+      </w:pPr>
+      <w:rPr>
+        <w:rFonts w:ascii="Symbol" w:hAnsi="Symbol" w:hint="default"/>
+      </w:rPr>
+    </w:lvl>
+    <w:lvl w:ilvl="7" w:tplc="04090003" w:tentative="1">
+      <w:start w:val="1"/>
+      <w:numFmt w:val="bullet"/>
+      <w:lvlText w:val="o"/>
+      <w:lvlJc w:val="left"/>
+      <w:pPr>
+        <w:ind w:left="5760" w:hanging="360"/>
+      </w:pPr>
+      <w:rPr>
+        <w:rFonts w:ascii="Courier New" w:hAnsi="Courier New" w:cs="Courier New" w:hint="default"/>
+      </w:rPr>
+    </w:lvl>
+    <w:lvl w:ilvl="8" w:tplc="04090005" w:tentative="1">
+      <w:start w:val="1"/>
+      <w:numFmt w:val="bullet"/>
+      <w:lvlText w:val=""/>
+      <w:lvlJc w:val="left"/>
+      <w:pPr>
+        <w:ind w:left="6480" w:hanging="360"/>
+      </w:pPr>
+      <w:rPr>
+        <w:rFonts w:ascii="Wingdings" w:hAnsi="Wingdings" w:hint="default"/>
+      </w:rPr>
+    </w:lvl>
+  </w:abstractNum>
+  <w:abstractNum w:abstractNumId="26" w15:restartNumberingAfterBreak="0">
     <w:nsid w:val="625558EC"/>
     <w:multiLevelType w:val="multilevel"/>
     <w:tmpl w:val="625558EC"/>
@@ -38149,7 +40536,7 @@
       <w:lvlJc w:val="left"/>
     </w:lvl>
   </w:abstractNum>
-  <w:abstractNum w:abstractNumId="16" w15:restartNumberingAfterBreak="0">
+  <w:abstractNum w:abstractNumId="27" w15:restartNumberingAfterBreak="0">
     <w:nsid w:val="636F683A"/>
     <w:multiLevelType w:val="hybridMultilevel"/>
     <w:tmpl w:val="BE3ED734"/>
@@ -38239,17 +40626,17 @@
       </w:pPr>
     </w:lvl>
   </w:abstractNum>
-  <w:abstractNum w:abstractNumId="17" w15:restartNumberingAfterBreak="0">
-    <w:nsid w:val="6B044DA8"/>
+  <w:abstractNum w:abstractNumId="28" w15:restartNumberingAfterBreak="0">
+    <w:nsid w:val="65250191"/>
     <w:multiLevelType w:val="hybridMultilevel"/>
-    <w:tmpl w:val="DDE64F6E"/>
+    <w:tmpl w:val="7794CF8A"/>
     <w:lvl w:ilvl="0" w:tplc="04090001">
       <w:start w:val="1"/>
       <w:numFmt w:val="bullet"/>
       <w:lvlText w:val=""/>
       <w:lvlJc w:val="left"/>
       <w:pPr>
-        <w:ind w:left="720" w:hanging="360"/>
+        <w:ind w:left="2160" w:hanging="360"/>
       </w:pPr>
       <w:rPr>
         <w:rFonts w:ascii="Symbol" w:hAnsi="Symbol" w:hint="default"/>
@@ -38261,7 +40648,7 @@
       <w:lvlText w:val="o"/>
       <w:lvlJc w:val="left"/>
       <w:pPr>
-        <w:ind w:left="1440" w:hanging="360"/>
+        <w:ind w:left="2880" w:hanging="360"/>
       </w:pPr>
       <w:rPr>
         <w:rFonts w:ascii="Courier New" w:hAnsi="Courier New" w:cs="Courier New" w:hint="default"/>
@@ -38273,7 +40660,7 @@
       <w:lvlText w:val=""/>
       <w:lvlJc w:val="left"/>
       <w:pPr>
-        <w:ind w:left="2160" w:hanging="360"/>
+        <w:ind w:left="3600" w:hanging="360"/>
       </w:pPr>
       <w:rPr>
         <w:rFonts w:ascii="Wingdings" w:hAnsi="Wingdings" w:hint="default"/>
@@ -38285,7 +40672,7 @@
       <w:lvlText w:val=""/>
       <w:lvlJc w:val="left"/>
       <w:pPr>
-        <w:ind w:left="2880" w:hanging="360"/>
+        <w:ind w:left="4320" w:hanging="360"/>
       </w:pPr>
       <w:rPr>
         <w:rFonts w:ascii="Symbol" w:hAnsi="Symbol" w:hint="default"/>
@@ -38297,7 +40684,7 @@
       <w:lvlText w:val="o"/>
       <w:lvlJc w:val="left"/>
       <w:pPr>
-        <w:ind w:left="3600" w:hanging="360"/>
+        <w:ind w:left="5040" w:hanging="360"/>
       </w:pPr>
       <w:rPr>
         <w:rFonts w:ascii="Courier New" w:hAnsi="Courier New" w:cs="Courier New" w:hint="default"/>
@@ -38309,7 +40696,7 @@
       <w:lvlText w:val=""/>
       <w:lvlJc w:val="left"/>
       <w:pPr>
-        <w:ind w:left="4320" w:hanging="360"/>
+        <w:ind w:left="5760" w:hanging="360"/>
       </w:pPr>
       <w:rPr>
         <w:rFonts w:ascii="Wingdings" w:hAnsi="Wingdings" w:hint="default"/>
@@ -38321,7 +40708,7 @@
       <w:lvlText w:val=""/>
       <w:lvlJc w:val="left"/>
       <w:pPr>
-        <w:ind w:left="5040" w:hanging="360"/>
+        <w:ind w:left="6480" w:hanging="360"/>
       </w:pPr>
       <w:rPr>
         <w:rFonts w:ascii="Symbol" w:hAnsi="Symbol" w:hint="default"/>
@@ -38333,7 +40720,7 @@
       <w:lvlText w:val="o"/>
       <w:lvlJc w:val="left"/>
       <w:pPr>
-        <w:ind w:left="5760" w:hanging="360"/>
+        <w:ind w:left="7200" w:hanging="360"/>
       </w:pPr>
       <w:rPr>
         <w:rFonts w:ascii="Courier New" w:hAnsi="Courier New" w:cs="Courier New" w:hint="default"/>
@@ -38345,17 +40732,17 @@
       <w:lvlText w:val=""/>
       <w:lvlJc w:val="left"/>
       <w:pPr>
-        <w:ind w:left="6480" w:hanging="360"/>
+        <w:ind w:left="7920" w:hanging="360"/>
       </w:pPr>
       <w:rPr>
         <w:rFonts w:ascii="Wingdings" w:hAnsi="Wingdings" w:hint="default"/>
       </w:rPr>
     </w:lvl>
   </w:abstractNum>
-  <w:abstractNum w:abstractNumId="18" w15:restartNumberingAfterBreak="0">
-    <w:nsid w:val="6DCD216A"/>
+  <w:abstractNum w:abstractNumId="29" w15:restartNumberingAfterBreak="0">
+    <w:nsid w:val="6B044DA8"/>
     <w:multiLevelType w:val="hybridMultilevel"/>
-    <w:tmpl w:val="55A281A6"/>
+    <w:tmpl w:val="DDE64F6E"/>
     <w:lvl w:ilvl="0" w:tplc="04090001">
       <w:start w:val="1"/>
       <w:numFmt w:val="bullet"/>
@@ -38465,10 +40852,10 @@
       </w:rPr>
     </w:lvl>
   </w:abstractNum>
-  <w:abstractNum w:abstractNumId="19" w15:restartNumberingAfterBreak="0">
-    <w:nsid w:val="7BE01AB9"/>
+  <w:abstractNum w:abstractNumId="30" w15:restartNumberingAfterBreak="0">
+    <w:nsid w:val="6DCD216A"/>
     <w:multiLevelType w:val="hybridMultilevel"/>
-    <w:tmpl w:val="D93A08B2"/>
+    <w:tmpl w:val="55A281A6"/>
     <w:lvl w:ilvl="0" w:tplc="04090001">
       <w:start w:val="1"/>
       <w:numFmt w:val="bullet"/>
@@ -38578,23 +40965,249 @@
       </w:rPr>
     </w:lvl>
   </w:abstractNum>
+  <w:abstractNum w:abstractNumId="31" w15:restartNumberingAfterBreak="0">
+    <w:nsid w:val="77BC4661"/>
+    <w:multiLevelType w:val="hybridMultilevel"/>
+    <w:tmpl w:val="7FA8D330"/>
+    <w:lvl w:ilvl="0" w:tplc="04090001">
+      <w:start w:val="1"/>
+      <w:numFmt w:val="bullet"/>
+      <w:lvlText w:val=""/>
+      <w:lvlJc w:val="left"/>
+      <w:pPr>
+        <w:ind w:left="720" w:hanging="360"/>
+      </w:pPr>
+      <w:rPr>
+        <w:rFonts w:ascii="Symbol" w:hAnsi="Symbol" w:hint="default"/>
+      </w:rPr>
+    </w:lvl>
+    <w:lvl w:ilvl="1" w:tplc="04090003" w:tentative="1">
+      <w:start w:val="1"/>
+      <w:numFmt w:val="bullet"/>
+      <w:lvlText w:val="o"/>
+      <w:lvlJc w:val="left"/>
+      <w:pPr>
+        <w:ind w:left="1440" w:hanging="360"/>
+      </w:pPr>
+      <w:rPr>
+        <w:rFonts w:ascii="Courier New" w:hAnsi="Courier New" w:cs="Courier New" w:hint="default"/>
+      </w:rPr>
+    </w:lvl>
+    <w:lvl w:ilvl="2" w:tplc="04090005" w:tentative="1">
+      <w:start w:val="1"/>
+      <w:numFmt w:val="bullet"/>
+      <w:lvlText w:val=""/>
+      <w:lvlJc w:val="left"/>
+      <w:pPr>
+        <w:ind w:left="2160" w:hanging="360"/>
+      </w:pPr>
+      <w:rPr>
+        <w:rFonts w:ascii="Wingdings" w:hAnsi="Wingdings" w:hint="default"/>
+      </w:rPr>
+    </w:lvl>
+    <w:lvl w:ilvl="3" w:tplc="04090001" w:tentative="1">
+      <w:start w:val="1"/>
+      <w:numFmt w:val="bullet"/>
+      <w:lvlText w:val=""/>
+      <w:lvlJc w:val="left"/>
+      <w:pPr>
+        <w:ind w:left="2880" w:hanging="360"/>
+      </w:pPr>
+      <w:rPr>
+        <w:rFonts w:ascii="Symbol" w:hAnsi="Symbol" w:hint="default"/>
+      </w:rPr>
+    </w:lvl>
+    <w:lvl w:ilvl="4" w:tplc="04090003" w:tentative="1">
+      <w:start w:val="1"/>
+      <w:numFmt w:val="bullet"/>
+      <w:lvlText w:val="o"/>
+      <w:lvlJc w:val="left"/>
+      <w:pPr>
+        <w:ind w:left="3600" w:hanging="360"/>
+      </w:pPr>
+      <w:rPr>
+        <w:rFonts w:ascii="Courier New" w:hAnsi="Courier New" w:cs="Courier New" w:hint="default"/>
+      </w:rPr>
+    </w:lvl>
+    <w:lvl w:ilvl="5" w:tplc="04090005" w:tentative="1">
+      <w:start w:val="1"/>
+      <w:numFmt w:val="bullet"/>
+      <w:lvlText w:val=""/>
+      <w:lvlJc w:val="left"/>
+      <w:pPr>
+        <w:ind w:left="4320" w:hanging="360"/>
+      </w:pPr>
+      <w:rPr>
+        <w:rFonts w:ascii="Wingdings" w:hAnsi="Wingdings" w:hint="default"/>
+      </w:rPr>
+    </w:lvl>
+    <w:lvl w:ilvl="6" w:tplc="04090001" w:tentative="1">
+      <w:start w:val="1"/>
+      <w:numFmt w:val="bullet"/>
+      <w:lvlText w:val=""/>
+      <w:lvlJc w:val="left"/>
+      <w:pPr>
+        <w:ind w:left="5040" w:hanging="360"/>
+      </w:pPr>
+      <w:rPr>
+        <w:rFonts w:ascii="Symbol" w:hAnsi="Symbol" w:hint="default"/>
+      </w:rPr>
+    </w:lvl>
+    <w:lvl w:ilvl="7" w:tplc="04090003" w:tentative="1">
+      <w:start w:val="1"/>
+      <w:numFmt w:val="bullet"/>
+      <w:lvlText w:val="o"/>
+      <w:lvlJc w:val="left"/>
+      <w:pPr>
+        <w:ind w:left="5760" w:hanging="360"/>
+      </w:pPr>
+      <w:rPr>
+        <w:rFonts w:ascii="Courier New" w:hAnsi="Courier New" w:cs="Courier New" w:hint="default"/>
+      </w:rPr>
+    </w:lvl>
+    <w:lvl w:ilvl="8" w:tplc="04090005" w:tentative="1">
+      <w:start w:val="1"/>
+      <w:numFmt w:val="bullet"/>
+      <w:lvlText w:val=""/>
+      <w:lvlJc w:val="left"/>
+      <w:pPr>
+        <w:ind w:left="6480" w:hanging="360"/>
+      </w:pPr>
+      <w:rPr>
+        <w:rFonts w:ascii="Wingdings" w:hAnsi="Wingdings" w:hint="default"/>
+      </w:rPr>
+    </w:lvl>
+  </w:abstractNum>
+  <w:abstractNum w:abstractNumId="32" w15:restartNumberingAfterBreak="0">
+    <w:nsid w:val="7BE01AB9"/>
+    <w:multiLevelType w:val="hybridMultilevel"/>
+    <w:tmpl w:val="D93A08B2"/>
+    <w:lvl w:ilvl="0" w:tplc="04090001">
+      <w:start w:val="1"/>
+      <w:numFmt w:val="bullet"/>
+      <w:lvlText w:val=""/>
+      <w:lvlJc w:val="left"/>
+      <w:pPr>
+        <w:ind w:left="720" w:hanging="360"/>
+      </w:pPr>
+      <w:rPr>
+        <w:rFonts w:ascii="Symbol" w:hAnsi="Symbol" w:hint="default"/>
+      </w:rPr>
+    </w:lvl>
+    <w:lvl w:ilvl="1" w:tplc="04090003" w:tentative="1">
+      <w:start w:val="1"/>
+      <w:numFmt w:val="bullet"/>
+      <w:lvlText w:val="o"/>
+      <w:lvlJc w:val="left"/>
+      <w:pPr>
+        <w:ind w:left="1440" w:hanging="360"/>
+      </w:pPr>
+      <w:rPr>
+        <w:rFonts w:ascii="Courier New" w:hAnsi="Courier New" w:cs="Courier New" w:hint="default"/>
+      </w:rPr>
+    </w:lvl>
+    <w:lvl w:ilvl="2" w:tplc="04090005" w:tentative="1">
+      <w:start w:val="1"/>
+      <w:numFmt w:val="bullet"/>
+      <w:lvlText w:val=""/>
+      <w:lvlJc w:val="left"/>
+      <w:pPr>
+        <w:ind w:left="2160" w:hanging="360"/>
+      </w:pPr>
+      <w:rPr>
+        <w:rFonts w:ascii="Wingdings" w:hAnsi="Wingdings" w:hint="default"/>
+      </w:rPr>
+    </w:lvl>
+    <w:lvl w:ilvl="3" w:tplc="04090001" w:tentative="1">
+      <w:start w:val="1"/>
+      <w:numFmt w:val="bullet"/>
+      <w:lvlText w:val=""/>
+      <w:lvlJc w:val="left"/>
+      <w:pPr>
+        <w:ind w:left="2880" w:hanging="360"/>
+      </w:pPr>
+      <w:rPr>
+        <w:rFonts w:ascii="Symbol" w:hAnsi="Symbol" w:hint="default"/>
+      </w:rPr>
+    </w:lvl>
+    <w:lvl w:ilvl="4" w:tplc="04090003" w:tentative="1">
+      <w:start w:val="1"/>
+      <w:numFmt w:val="bullet"/>
+      <w:lvlText w:val="o"/>
+      <w:lvlJc w:val="left"/>
+      <w:pPr>
+        <w:ind w:left="3600" w:hanging="360"/>
+      </w:pPr>
+      <w:rPr>
+        <w:rFonts w:ascii="Courier New" w:hAnsi="Courier New" w:cs="Courier New" w:hint="default"/>
+      </w:rPr>
+    </w:lvl>
+    <w:lvl w:ilvl="5" w:tplc="04090005" w:tentative="1">
+      <w:start w:val="1"/>
+      <w:numFmt w:val="bullet"/>
+      <w:lvlText w:val=""/>
+      <w:lvlJc w:val="left"/>
+      <w:pPr>
+        <w:ind w:left="4320" w:hanging="360"/>
+      </w:pPr>
+      <w:rPr>
+        <w:rFonts w:ascii="Wingdings" w:hAnsi="Wingdings" w:hint="default"/>
+      </w:rPr>
+    </w:lvl>
+    <w:lvl w:ilvl="6" w:tplc="04090001" w:tentative="1">
+      <w:start w:val="1"/>
+      <w:numFmt w:val="bullet"/>
+      <w:lvlText w:val=""/>
+      <w:lvlJc w:val="left"/>
+      <w:pPr>
+        <w:ind w:left="5040" w:hanging="360"/>
+      </w:pPr>
+      <w:rPr>
+        <w:rFonts w:ascii="Symbol" w:hAnsi="Symbol" w:hint="default"/>
+      </w:rPr>
+    </w:lvl>
+    <w:lvl w:ilvl="7" w:tplc="04090003" w:tentative="1">
+      <w:start w:val="1"/>
+      <w:numFmt w:val="bullet"/>
+      <w:lvlText w:val="o"/>
+      <w:lvlJc w:val="left"/>
+      <w:pPr>
+        <w:ind w:left="5760" w:hanging="360"/>
+      </w:pPr>
+      <w:rPr>
+        <w:rFonts w:ascii="Courier New" w:hAnsi="Courier New" w:cs="Courier New" w:hint="default"/>
+      </w:rPr>
+    </w:lvl>
+    <w:lvl w:ilvl="8" w:tplc="04090005" w:tentative="1">
+      <w:start w:val="1"/>
+      <w:numFmt w:val="bullet"/>
+      <w:lvlText w:val=""/>
+      <w:lvlJc w:val="left"/>
+      <w:pPr>
+        <w:ind w:left="6480" w:hanging="360"/>
+      </w:pPr>
+      <w:rPr>
+        <w:rFonts w:ascii="Wingdings" w:hAnsi="Wingdings" w:hint="default"/>
+      </w:rPr>
+    </w:lvl>
+  </w:abstractNum>
   <w:num w:numId="1">
-    <w:abstractNumId w:val="9"/>
+    <w:abstractNumId w:val="16"/>
   </w:num>
   <w:num w:numId="2">
-    <w:abstractNumId w:val="7"/>
+    <w:abstractNumId w:val="13"/>
   </w:num>
   <w:num w:numId="3">
     <w:abstractNumId w:val="4"/>
   </w:num>
   <w:num w:numId="4">
-    <w:abstractNumId w:val="13"/>
+    <w:abstractNumId w:val="23"/>
   </w:num>
   <w:num w:numId="5">
-    <w:abstractNumId w:val="19"/>
+    <w:abstractNumId w:val="32"/>
   </w:num>
   <w:num w:numId="6">
-    <w:abstractNumId w:val="16"/>
+    <w:abstractNumId w:val="27"/>
     <w:lvlOverride w:ilvl="0">
       <w:startOverride w:val="1"/>
     </w:lvlOverride>
@@ -38624,7 +41237,7 @@
     </w:lvlOverride>
   </w:num>
   <w:num w:numId="7">
-    <w:abstractNumId w:val="6"/>
+    <w:abstractNumId w:val="8"/>
     <w:lvlOverride w:ilvl="0">
       <w:startOverride w:val="1"/>
     </w:lvlOverride>
@@ -38657,16 +41270,16 @@
     <w:abstractNumId w:val="3"/>
   </w:num>
   <w:num w:numId="9">
-    <w:abstractNumId w:val="15"/>
+    <w:abstractNumId w:val="26"/>
   </w:num>
   <w:num w:numId="10">
-    <w:abstractNumId w:val="5"/>
+    <w:abstractNumId w:val="7"/>
   </w:num>
   <w:num w:numId="11">
-    <w:abstractNumId w:val="10"/>
+    <w:abstractNumId w:val="17"/>
   </w:num>
   <w:num w:numId="12">
-    <w:abstractNumId w:val="14"/>
+    <w:abstractNumId w:val="24"/>
   </w:num>
   <w:num w:numId="13">
     <w:abstractNumId w:val="0"/>
@@ -38675,22 +41288,61 @@
     <w:abstractNumId w:val="2"/>
   </w:num>
   <w:num w:numId="15">
-    <w:abstractNumId w:val="11"/>
+    <w:abstractNumId w:val="18"/>
   </w:num>
   <w:num w:numId="16">
     <w:abstractNumId w:val="1"/>
   </w:num>
   <w:num w:numId="17">
+    <w:abstractNumId w:val="21"/>
+  </w:num>
+  <w:num w:numId="18">
+    <w:abstractNumId w:val="29"/>
+  </w:num>
+  <w:num w:numId="19">
+    <w:abstractNumId w:val="30"/>
+  </w:num>
+  <w:num w:numId="20">
+    <w:abstractNumId w:val="14"/>
+  </w:num>
+  <w:num w:numId="21">
+    <w:abstractNumId w:val="15"/>
+  </w:num>
+  <w:num w:numId="22">
+    <w:abstractNumId w:val="25"/>
+  </w:num>
+  <w:num w:numId="23">
     <w:abstractNumId w:val="12"/>
   </w:num>
-  <w:num w:numId="18">
-    <w:abstractNumId w:val="17"/>
+  <w:num w:numId="24">
+    <w:abstractNumId w:val="19"/>
   </w:num>
-  <w:num w:numId="19">
-    <w:abstractNumId w:val="18"/>
+  <w:num w:numId="25">
+    <w:abstractNumId w:val="6"/>
   </w:num>
-  <w:num w:numId="20">
-    <w:abstractNumId w:val="8"/>
+  <w:num w:numId="26">
+    <w:abstractNumId w:val="20"/>
+  </w:num>
+  <w:num w:numId="27">
+    <w:abstractNumId w:val="28"/>
+  </w:num>
+  <w:num w:numId="28">
+    <w:abstractNumId w:val="22"/>
+  </w:num>
+  <w:num w:numId="29">
+    <w:abstractNumId w:val="10"/>
+  </w:num>
+  <w:num w:numId="30">
+    <w:abstractNumId w:val="31"/>
+  </w:num>
+  <w:num w:numId="31">
+    <w:abstractNumId w:val="5"/>
+  </w:num>
+  <w:num w:numId="32">
+    <w:abstractNumId w:val="11"/>
+  </w:num>
+  <w:num w:numId="33">
+    <w:abstractNumId w:val="9"/>
   </w:num>
   <w:numIdMacAtCleanup w:val="14"/>
 </w:numbering>
@@ -41377,4 +44029,16 @@
     </a:ext>
   </a:extLst>
 </a:theme>
+</file>
+
+<file path=customXml/item1.xml><?xml version="1.0" encoding="utf-8"?>
+<b:Sources xmlns:b="http://schemas.openxmlformats.org/officeDocument/2006/bibliography" xmlns="http://schemas.openxmlformats.org/officeDocument/2006/bibliography" SelectedStyle="\APASixthEditionOfficeOnline.xsl" StyleName="APA" Version="6"/>
+</file>
+
+<file path=customXml/itemProps1.xml><?xml version="1.0" encoding="utf-8"?>
+<ds:datastoreItem xmlns:ds="http://schemas.openxmlformats.org/officeDocument/2006/customXml" ds:itemID="{A3FBA41B-4307-4C0F-88EF-DA1E1F9AA346}">
+  <ds:schemaRefs>
+    <ds:schemaRef ds:uri="http://schemas.openxmlformats.org/officeDocument/2006/bibliography"/>
+  </ds:schemaRefs>
+</ds:datastoreItem>
 </file>
</xml_diff>